<commit_message>
Update Project proposal CityPoint.docx
</commit_message>
<xml_diff>
--- a/Project proposal CityPoint.docx
+++ b/Project proposal CityPoint.docx
@@ -6,7 +6,372 @@
       <w:pPr>
         <w:pStyle w:val="Heading1"/>
       </w:pPr>
-      <w:r>
+      <w:bookmarkStart w:id="0" w:name="_Hlk220509607"/>
+      <w:bookmarkEnd w:id="0"/>
+    </w:p>
+    <w:p>
+      <w:pPr>
+        <w:pStyle w:val="Heading1"/>
+      </w:pPr>
+    </w:p>
+    <w:p>
+      <w:pPr>
+        <w:pStyle w:val="Heading1"/>
+      </w:pPr>
+    </w:p>
+    <w:p>
+      <w:pPr>
+        <w:pStyle w:val="Heading1"/>
+      </w:pPr>
+    </w:p>
+    <w:p>
+      <w:pPr>
+        <w:pStyle w:val="Heading1"/>
+      </w:pPr>
+    </w:p>
+    <w:p>
+      <w:pPr>
+        <w:pStyle w:val="Heading1"/>
+      </w:pPr>
+    </w:p>
+    <w:p>
+      <w:pPr>
+        <w:pStyle w:val="Heading1"/>
+      </w:pPr>
+    </w:p>
+    <w:p>
+      <w:pPr>
+        <w:pStyle w:val="Heading1"/>
+      </w:pPr>
+    </w:p>
+    <w:p>
+      <w:pPr>
+        <w:pStyle w:val="IntenseQuote"/>
+        <w:rPr>
+          <w:sz w:val="48"/>
+          <w:szCs w:val="48"/>
+        </w:rPr>
+      </w:pPr>
+      <w:r>
+        <w:rPr>
+          <w:sz w:val="48"/>
+          <w:szCs w:val="48"/>
+        </w:rPr>
+        <w:t>Project Proposal</w:t>
+      </w:r>
+    </w:p>
+    <w:p>
+      <w:pPr>
+        <w:pStyle w:val="Heading1"/>
+      </w:pPr>
+    </w:p>
+    <w:p/>
+    <w:p/>
+    <w:p/>
+    <w:p/>
+    <w:p/>
+    <w:p/>
+    <w:p/>
+    <w:p/>
+    <w:p/>
+    <w:p/>
+    <w:p/>
+    <w:p/>
+    <w:p/>
+    <w:p/>
+    <w:p/>
+    <w:p>
+      <w:pPr>
+        <w:pStyle w:val="Heading1"/>
+      </w:pPr>
+    </w:p>
+    <w:p>
+      <w:pPr>
+        <w:pStyle w:val="Heading1"/>
+      </w:pPr>
+    </w:p>
+    <w:p/>
+    <w:p>
+      <w:pPr>
+        <w:pStyle w:val="Heading1"/>
+        <w:jc w:val="center"/>
+        <w:rPr>
+          <w:b/>
+          <w:bCs/>
+        </w:rPr>
+      </w:pPr>
+      <w:r>
+        <w:rPr>
+          <w:b/>
+          <w:bCs/>
+        </w:rPr>
+        <w:lastRenderedPageBreak/>
+        <w:t>Contents</w:t>
+      </w:r>
+    </w:p>
+    <w:p>
+      <w:pPr>
+        <w:pStyle w:val="IntenseQuote"/>
+      </w:pPr>
+      <w:r>
+        <w:rPr>
+          <w:i w:val="0"/>
+          <w:iCs w:val="0"/>
+        </w:rPr>
+        <w:t>Page 3-9</w:t>
+      </w:r>
+      <w:r>
+        <w:br/>
+      </w:r>
+      <w:r>
+        <w:rPr>
+          <w:color w:val="auto"/>
+        </w:rPr>
+        <w:t>Research</w:t>
+      </w:r>
+    </w:p>
+    <w:p>
+      <w:pPr>
+        <w:pStyle w:val="IntenseQuote"/>
+      </w:pPr>
+      <w:r>
+        <w:rPr>
+          <w:i w:val="0"/>
+          <w:iCs w:val="0"/>
+        </w:rPr>
+        <w:t>Page 10-11</w:t>
+      </w:r>
+      <w:r>
+        <w:br/>
+      </w:r>
+      <w:r>
+        <w:rPr>
+          <w:color w:val="auto"/>
+        </w:rPr>
+        <w:t>Business Context</w:t>
+      </w:r>
+    </w:p>
+    <w:p>
+      <w:pPr>
+        <w:pStyle w:val="IntenseQuote"/>
+      </w:pPr>
+      <w:r>
+        <w:rPr>
+          <w:i w:val="0"/>
+          <w:iCs w:val="0"/>
+        </w:rPr>
+        <w:t>Page 11</w:t>
+      </w:r>
+      <w:r>
+        <w:br/>
+      </w:r>
+      <w:r>
+        <w:rPr>
+          <w:color w:val="auto"/>
+        </w:rPr>
+        <w:t>Project Aim</w:t>
+      </w:r>
+    </w:p>
+    <w:p>
+      <w:pPr>
+        <w:pStyle w:val="IntenseQuote"/>
+      </w:pPr>
+      <w:r>
+        <w:rPr>
+          <w:i w:val="0"/>
+          <w:iCs w:val="0"/>
+        </w:rPr>
+        <w:t>Page 12-1</w:t>
+      </w:r>
+      <w:r>
+        <w:rPr>
+          <w:i w:val="0"/>
+          <w:iCs w:val="0"/>
+        </w:rPr>
+        <w:t>8</w:t>
+      </w:r>
+      <w:r>
+        <w:t xml:space="preserve"> </w:t>
+      </w:r>
+      <w:r>
+        <w:br/>
+      </w:r>
+      <w:r>
+        <w:rPr>
+          <w:color w:val="auto"/>
+        </w:rPr>
+        <w:t>Functional Requirements</w:t>
+      </w:r>
+    </w:p>
+    <w:p>
+      <w:pPr>
+        <w:pStyle w:val="IntenseQuote"/>
+      </w:pPr>
+      <w:r>
+        <w:rPr>
+          <w:i w:val="0"/>
+          <w:iCs w:val="0"/>
+        </w:rPr>
+        <w:t>Page 1</w:t>
+      </w:r>
+      <w:r>
+        <w:rPr>
+          <w:i w:val="0"/>
+          <w:iCs w:val="0"/>
+        </w:rPr>
+        <w:t>8</w:t>
+      </w:r>
+      <w:r>
+        <w:rPr>
+          <w:i w:val="0"/>
+          <w:iCs w:val="0"/>
+        </w:rPr>
+        <w:t>-1</w:t>
+      </w:r>
+      <w:r>
+        <w:rPr>
+          <w:i w:val="0"/>
+          <w:iCs w:val="0"/>
+        </w:rPr>
+        <w:t>9</w:t>
+      </w:r>
+      <w:r>
+        <w:br/>
+      </w:r>
+      <w:r>
+        <w:rPr>
+          <w:color w:val="auto"/>
+        </w:rPr>
+        <w:t>Non-Functional Requirements</w:t>
+      </w:r>
+    </w:p>
+    <w:p>
+      <w:pPr>
+        <w:pStyle w:val="IntenseQuote"/>
+      </w:pPr>
+      <w:r>
+        <w:rPr>
+          <w:i w:val="0"/>
+          <w:iCs w:val="0"/>
+        </w:rPr>
+        <w:t xml:space="preserve">Page </w:t>
+      </w:r>
+      <w:r>
+        <w:rPr>
+          <w:i w:val="0"/>
+          <w:iCs w:val="0"/>
+        </w:rPr>
+        <w:t>20</w:t>
+      </w:r>
+      <w:r>
+        <w:br/>
+      </w:r>
+      <w:r>
+        <w:rPr>
+          <w:color w:val="auto"/>
+        </w:rPr>
+        <w:t>Hierarchy Diagram</w:t>
+      </w:r>
+    </w:p>
+    <w:p>
+      <w:pPr>
+        <w:pStyle w:val="IntenseQuote"/>
+      </w:pPr>
+      <w:r>
+        <w:rPr>
+          <w:i w:val="0"/>
+          <w:iCs w:val="0"/>
+        </w:rPr>
+        <w:t>Page 2</w:t>
+      </w:r>
+      <w:r>
+        <w:rPr>
+          <w:i w:val="0"/>
+          <w:iCs w:val="0"/>
+        </w:rPr>
+        <w:t>0-21</w:t>
+      </w:r>
+      <w:r>
+        <w:br/>
+      </w:r>
+      <w:r>
+        <w:rPr>
+          <w:color w:val="auto"/>
+        </w:rPr>
+        <w:t>UI considerations</w:t>
+      </w:r>
+    </w:p>
+    <w:p>
+      <w:pPr>
+        <w:pStyle w:val="IntenseQuote"/>
+      </w:pPr>
+      <w:r>
+        <w:rPr>
+          <w:i w:val="0"/>
+          <w:iCs w:val="0"/>
+        </w:rPr>
+        <w:t xml:space="preserve">Page </w:t>
+      </w:r>
+      <w:r>
+        <w:rPr>
+          <w:i w:val="0"/>
+          <w:iCs w:val="0"/>
+        </w:rPr>
+        <w:t>21-22</w:t>
+      </w:r>
+      <w:r>
+        <w:br/>
+      </w:r>
+      <w:r>
+        <w:rPr>
+          <w:color w:val="auto"/>
+        </w:rPr>
+        <w:t>Security considerations and risk mitigation</w:t>
+      </w:r>
+    </w:p>
+    <w:p>
+      <w:pPr>
+        <w:pStyle w:val="IntenseQuote"/>
+      </w:pPr>
+      <w:r>
+        <w:rPr>
+          <w:i w:val="0"/>
+          <w:iCs w:val="0"/>
+        </w:rPr>
+        <w:t>Page 23</w:t>
+      </w:r>
+      <w:r>
+        <w:br/>
+      </w:r>
+      <w:r>
+        <w:rPr>
+          <w:color w:val="auto"/>
+        </w:rPr>
+        <w:t>Legal and regulatory requirements</w:t>
+      </w:r>
+    </w:p>
+    <w:p/>
+    <w:p/>
+    <w:p/>
+    <w:p>
+      <w:pPr>
+        <w:pStyle w:val="Heading1"/>
+      </w:pPr>
+    </w:p>
+    <w:p>
+      <w:pPr>
+        <w:pStyle w:val="Heading1"/>
+      </w:pPr>
+    </w:p>
+    <w:p/>
+    <w:p/>
+    <w:p/>
+    <w:p>
+      <w:pPr>
+        <w:pStyle w:val="Heading1"/>
+      </w:pPr>
+      <w:r>
+        <w:lastRenderedPageBreak/>
         <w:t>Set Task brief:</w:t>
       </w:r>
     </w:p>
@@ -143,97 +508,54 @@
         <w:t>A staff area to manage rooms and booking requests that they can confirm or deny</w:t>
       </w:r>
     </w:p>
-    <w:p>
-      <w:pPr>
-        <w:pStyle w:val="Heading1"/>
-      </w:pPr>
-    </w:p>
-    <w:p>
-      <w:pPr>
-        <w:pStyle w:val="Heading1"/>
-      </w:pPr>
-      <w:r>
-        <w:t>Research</w:t>
-      </w:r>
-    </w:p>
-    <w:p>
-      <w:r>
-        <w:t>Example 1: Hire Space</w:t>
-      </w:r>
-    </w:p>
-    <w:p>
-      <w:r>
-        <w:t xml:space="preserve">Link: </w:t>
-      </w:r>
-      <w:hyperlink r:id="rId8" w:history="1">
-        <w:r>
-          <w:rPr>
-            <w:rStyle w:val="Hyperlink"/>
-          </w:rPr>
-          <w:t>https://hirespace.com/</w:t>
-        </w:r>
-      </w:hyperlink>
-    </w:p>
-    <w:p>
-      <w:r>
-        <w:rPr>
-          <w:noProof/>
-        </w:rPr>
-        <w:drawing>
-          <wp:anchor distT="0" distB="0" distL="114300" distR="114300" simplePos="0" relativeHeight="251652096" behindDoc="1" locked="0" layoutInCell="1" allowOverlap="1" wp14:anchorId="2E450898" wp14:editId="5FBCF764">
-            <wp:simplePos x="0" y="0"/>
-            <wp:positionH relativeFrom="margin">
-              <wp:align>center</wp:align>
-            </wp:positionH>
-            <wp:positionV relativeFrom="paragraph">
-              <wp:posOffset>172720</wp:posOffset>
-            </wp:positionV>
-            <wp:extent cx="5550178" cy="5419725"/>
-            <wp:effectExtent l="0" t="0" r="0" b="0"/>
-            <wp:wrapNone/>
-            <wp:docPr id="1" name="Picture 1"/>
-            <wp:cNvGraphicFramePr>
-              <a:graphicFrameLocks xmlns:a="http://schemas.openxmlformats.org/drawingml/2006/main" noChangeAspect="1"/>
-            </wp:cNvGraphicFramePr>
-            <a:graphic xmlns:a="http://schemas.openxmlformats.org/drawingml/2006/main">
-              <a:graphicData uri="http://schemas.openxmlformats.org/drawingml/2006/picture">
-                <pic:pic xmlns:pic="http://schemas.openxmlformats.org/drawingml/2006/picture">
-                  <pic:nvPicPr>
-                    <pic:cNvPr id="1" name=""/>
-                    <pic:cNvPicPr/>
-                  </pic:nvPicPr>
-                  <pic:blipFill>
-                    <a:blip r:embed="rId9">
-                      <a:extLst>
-                        <a:ext uri="{28A0092B-C50C-407E-A947-70E740481C1C}">
-                          <a14:useLocalDpi xmlns:a14="http://schemas.microsoft.com/office/drawing/2010/main" val="0"/>
-                        </a:ext>
-                      </a:extLst>
-                    </a:blip>
-                    <a:stretch>
-                      <a:fillRect/>
-                    </a:stretch>
-                  </pic:blipFill>
-                  <pic:spPr>
-                    <a:xfrm>
-                      <a:off x="0" y="0"/>
-                      <a:ext cx="5550178" cy="5419725"/>
-                    </a:xfrm>
-                    <a:prstGeom prst="rect">
-                      <a:avLst/>
-                    </a:prstGeom>
-                  </pic:spPr>
-                </pic:pic>
-              </a:graphicData>
-            </a:graphic>
-            <wp14:sizeRelH relativeFrom="margin">
-              <wp14:pctWidth>0</wp14:pctWidth>
-            </wp14:sizeRelH>
-            <wp14:sizeRelV relativeFrom="margin">
-              <wp14:pctHeight>0</wp14:pctHeight>
-            </wp14:sizeRelV>
-          </wp:anchor>
-        </w:drawing>
+    <w:p/>
+    <w:p/>
+    <w:p>
+      <w:r>
+        <w:t>Business context</w:t>
+      </w:r>
+    </w:p>
+    <w:p>
+      <w:r>
+        <w:t>Project aim</w:t>
+      </w:r>
+    </w:p>
+    <w:p>
+      <w:r>
+        <w:t>Functional Requirements</w:t>
+      </w:r>
+    </w:p>
+    <w:p>
+      <w:r>
+        <w:t>Non-Functional Requirements</w:t>
+      </w:r>
+    </w:p>
+    <w:p>
+      <w:r>
+        <w:t>Hierarchy Diagram</w:t>
+      </w:r>
+    </w:p>
+    <w:p>
+      <w:r>
+        <w:t>UI considerations</w:t>
+      </w:r>
+    </w:p>
+    <w:p>
+      <w:r>
+        <w:t>Security and Risk mitigation (risk matrix)</w:t>
+      </w:r>
+    </w:p>
+    <w:p>
+      <w:r>
+        <w:t>Legal and regulatory guidelines</w:t>
+      </w:r>
+    </w:p>
+    <w:p/>
+    <w:p/>
+    <w:p/>
+    <w:p>
+      <w:r>
+        <w:t xml:space="preserve">This is a reminder for myself on the task brief and each section </w:t>
       </w:r>
     </w:p>
     <w:p/>
@@ -257,41 +579,145 @@
     <w:p/>
     <w:p/>
     <w:p/>
+    <w:p>
+      <w:pPr>
+        <w:pStyle w:val="Heading1"/>
+      </w:pPr>
+      <w:r>
+        <w:lastRenderedPageBreak/>
+        <w:t>Research</w:t>
+      </w:r>
+    </w:p>
+    <w:p>
+      <w:r>
+        <w:t>Example 1: Hire Space</w:t>
+      </w:r>
+    </w:p>
+    <w:p>
+      <w:r>
+        <w:t xml:space="preserve">Link: </w:t>
+      </w:r>
+      <w:hyperlink r:id="rId8" w:history="1">
+        <w:r>
+          <w:rPr>
+            <w:rStyle w:val="Hyperlink"/>
+          </w:rPr>
+          <w:t>https://hirespace.com/</w:t>
+        </w:r>
+      </w:hyperlink>
+    </w:p>
+    <w:p>
+      <w:r>
+        <w:t xml:space="preserve">The first impression from this venue hire business is that it asks the customer to find their venue. Getting straight to the point, the UI is quite simple too, where anyone who is or isn’t technologically inclined can navigate and figure out how to search for a venue. </w:t>
+      </w:r>
+    </w:p>
+    <w:p>
+      <w:r>
+        <w:t>The design of the website is also quite simple itself with a minimalism approach. This is because typically people who hire venues are on the older side who are looking to get married, celebrate birthdays,</w:t>
+      </w:r>
+      <w:r>
+        <w:t xml:space="preserve"> photoshoots, etc. Therefore, it appeals to the older audience. </w:t>
+      </w:r>
+    </w:p>
+    <w:p/>
+    <w:p>
+      <w:r>
+        <w:t xml:space="preserve">Another thing to notice is that it shows statistics on how many events, venues and clients they have found. This brings up trust to any user or customer viewing the website because the large number means many of the venues people hired out went well. </w:t>
+      </w:r>
+    </w:p>
+    <w:p>
+      <w:r>
+        <w:rPr>
+          <w:noProof/>
+        </w:rPr>
+        <w:drawing>
+          <wp:anchor distT="0" distB="0" distL="114300" distR="114300" simplePos="0" relativeHeight="251652096" behindDoc="1" locked="0" layoutInCell="1" allowOverlap="1" wp14:anchorId="2E450898" wp14:editId="3DC13B83">
+            <wp:simplePos x="0" y="0"/>
+            <wp:positionH relativeFrom="margin">
+              <wp:posOffset>1457325</wp:posOffset>
+            </wp:positionH>
+            <wp:positionV relativeFrom="paragraph">
+              <wp:posOffset>10795</wp:posOffset>
+            </wp:positionV>
+            <wp:extent cx="2571750" cy="2511197"/>
+            <wp:effectExtent l="0" t="0" r="0" b="3810"/>
+            <wp:wrapNone/>
+            <wp:docPr id="1" name="Picture 1"/>
+            <wp:cNvGraphicFramePr>
+              <a:graphicFrameLocks xmlns:a="http://schemas.openxmlformats.org/drawingml/2006/main" noChangeAspect="1"/>
+            </wp:cNvGraphicFramePr>
+            <a:graphic xmlns:a="http://schemas.openxmlformats.org/drawingml/2006/main">
+              <a:graphicData uri="http://schemas.openxmlformats.org/drawingml/2006/picture">
+                <pic:pic xmlns:pic="http://schemas.openxmlformats.org/drawingml/2006/picture">
+                  <pic:nvPicPr>
+                    <pic:cNvPr id="1" name=""/>
+                    <pic:cNvPicPr/>
+                  </pic:nvPicPr>
+                  <pic:blipFill>
+                    <a:blip r:embed="rId9" cstate="print">
+                      <a:extLst>
+                        <a:ext uri="{28A0092B-C50C-407E-A947-70E740481C1C}">
+                          <a14:useLocalDpi xmlns:a14="http://schemas.microsoft.com/office/drawing/2010/main" val="0"/>
+                        </a:ext>
+                      </a:extLst>
+                    </a:blip>
+                    <a:stretch>
+                      <a:fillRect/>
+                    </a:stretch>
+                  </pic:blipFill>
+                  <pic:spPr>
+                    <a:xfrm>
+                      <a:off x="0" y="0"/>
+                      <a:ext cx="2575145" cy="2514513"/>
+                    </a:xfrm>
+                    <a:prstGeom prst="rect">
+                      <a:avLst/>
+                    </a:prstGeom>
+                  </pic:spPr>
+                </pic:pic>
+              </a:graphicData>
+            </a:graphic>
+            <wp14:sizeRelH relativeFrom="margin">
+              <wp14:pctWidth>0</wp14:pctWidth>
+            </wp14:sizeRelH>
+            <wp14:sizeRelV relativeFrom="margin">
+              <wp14:pctHeight>0</wp14:pctHeight>
+            </wp14:sizeRelV>
+          </wp:anchor>
+        </w:drawing>
+      </w:r>
+    </w:p>
     <w:p/>
     <w:p/>
     <w:p/>
     <w:p/>
     <w:p/>
     <w:p/>
-    <w:p>
-      <w:r>
-        <w:lastRenderedPageBreak/>
-        <w:t xml:space="preserve">The first impression from this venue hire business is that it asks the customer to find their venue. Getting straight to the point, the UI is quite simple too, where anyone who is or isn’t technologically inclined can navigate and figure out how to search for a venue. </w:t>
-      </w:r>
-    </w:p>
-    <w:p>
-      <w:r>
-        <w:t>The design of the website is also quite simple itself with a minimalism approach. This is because typically people who hire venues are on the older side who are looking to get married, celebrate birthdays,</w:t>
-      </w:r>
-      <w:r>
-        <w:t xml:space="preserve"> photoshoots, etc. Therefore, it appeals to the older audience. </w:t>
-      </w:r>
-    </w:p>
     <w:p/>
-    <w:p>
-      <w:r>
-        <w:t xml:space="preserve">Another thing to notice is that it shows statistics on how many events, venues and clients they have found. This brings up trust to any user or customer viewing the website because the large number means many of the venues people hired out went well. </w:t>
-      </w:r>
-    </w:p>
+    <w:p/>
+    <w:p/>
+    <w:p/>
+    <w:p/>
+    <w:p/>
+    <w:p/>
+    <w:p/>
     <w:p>
       <w:r>
         <w:rPr>
           <w:noProof/>
         </w:rPr>
         <w:drawing>
-          <wp:inline distT="0" distB="0" distL="0" distR="0" wp14:anchorId="274A08FB" wp14:editId="4AA1D3B2">
+          <wp:anchor distT="0" distB="0" distL="114300" distR="114300" simplePos="0" relativeHeight="251670528" behindDoc="0" locked="0" layoutInCell="1" allowOverlap="1" wp14:anchorId="2800BC50" wp14:editId="119C5F3F">
+            <wp:simplePos x="0" y="0"/>
+            <wp:positionH relativeFrom="margin">
+              <wp:posOffset>466725</wp:posOffset>
+            </wp:positionH>
+            <wp:positionV relativeFrom="paragraph">
+              <wp:posOffset>594360</wp:posOffset>
+            </wp:positionV>
             <wp:extent cx="5943600" cy="3580130"/>
             <wp:effectExtent l="0" t="0" r="0" b="1270"/>
+            <wp:wrapNone/>
             <wp:docPr id="2" name="Picture 2"/>
             <wp:cNvGraphicFramePr>
               <a:graphicFrameLocks xmlns:a="http://schemas.openxmlformats.org/drawingml/2006/main" noChangeAspect="1"/>
@@ -304,7 +730,13 @@
                     <pic:cNvPicPr/>
                   </pic:nvPicPr>
                   <pic:blipFill>
-                    <a:blip r:embed="rId10"/>
+                    <a:blip r:embed="rId10">
+                      <a:extLst>
+                        <a:ext uri="{28A0092B-C50C-407E-A947-70E740481C1C}">
+                          <a14:useLocalDpi xmlns:a14="http://schemas.microsoft.com/office/drawing/2010/main" val="0"/>
+                        </a:ext>
+                      </a:extLst>
+                    </a:blip>
                     <a:stretch>
                       <a:fillRect/>
                     </a:stretch>
@@ -321,12 +753,9 @@
                 </pic:pic>
               </a:graphicData>
             </a:graphic>
-          </wp:inline>
+          </wp:anchor>
         </w:drawing>
       </w:r>
-    </w:p>
-    <w:p/>
-    <w:p>
       <w:r>
         <w:t xml:space="preserve">When you scroll down, the user can see that you can find a venue via city location. Which is useful if they live in or near a big city! </w:t>
       </w:r>
@@ -341,9 +770,25 @@
         </w:rPr>
         <w:lastRenderedPageBreak/>
         <w:drawing>
-          <wp:inline distT="0" distB="0" distL="0" distR="0" wp14:anchorId="2B160840" wp14:editId="757E94B2">
+          <wp:anchor distT="0" distB="0" distL="114300" distR="114300" simplePos="0" relativeHeight="251667456" behindDoc="0" locked="0" layoutInCell="1" allowOverlap="1" wp14:anchorId="2B160840" wp14:editId="2D0608BD">
+            <wp:simplePos x="0" y="0"/>
+            <wp:positionH relativeFrom="column">
+              <wp:posOffset>0</wp:posOffset>
+            </wp:positionH>
+            <wp:positionV relativeFrom="paragraph">
+              <wp:posOffset>0</wp:posOffset>
+            </wp:positionV>
             <wp:extent cx="5943600" cy="5622290"/>
             <wp:effectExtent l="0" t="0" r="0" b="0"/>
+            <wp:wrapThrough wrapText="bothSides">
+              <wp:wrapPolygon edited="0">
+                <wp:start x="0" y="0"/>
+                <wp:lineTo x="0" y="21517"/>
+                <wp:lineTo x="21531" y="21517"/>
+                <wp:lineTo x="21531" y="0"/>
+                <wp:lineTo x="0" y="0"/>
+              </wp:wrapPolygon>
+            </wp:wrapThrough>
             <wp:docPr id="3" name="Picture 3"/>
             <wp:cNvGraphicFramePr>
               <a:graphicFrameLocks xmlns:a="http://schemas.openxmlformats.org/drawingml/2006/main" noChangeAspect="1"/>
@@ -356,7 +801,13 @@
                     <pic:cNvPicPr/>
                   </pic:nvPicPr>
                   <pic:blipFill>
-                    <a:blip r:embed="rId11"/>
+                    <a:blip r:embed="rId11">
+                      <a:extLst>
+                        <a:ext uri="{28A0092B-C50C-407E-A947-70E740481C1C}">
+                          <a14:useLocalDpi xmlns:a14="http://schemas.microsoft.com/office/drawing/2010/main" val="0"/>
+                        </a:ext>
+                      </a:extLst>
+                    </a:blip>
                     <a:stretch>
                       <a:fillRect/>
                     </a:stretch>
@@ -373,7 +824,7 @@
                 </pic:pic>
               </a:graphicData>
             </a:graphic>
-          </wp:inline>
+          </wp:anchor>
         </w:drawing>
       </w:r>
     </w:p>
@@ -767,11 +1218,18 @@
         <w:t xml:space="preserve">When you filter for a wedding, you get this form. Which shows that you won’t be finding the venue but the planning team will, and they will send you a lot of options so you know you found the right venue. </w:t>
       </w:r>
     </w:p>
+    <w:p/>
+    <w:p/>
+    <w:p/>
+    <w:p/>
+    <w:p/>
+    <w:p/>
     <w:p>
       <w:pPr>
         <w:pStyle w:val="Heading1"/>
       </w:pPr>
       <w:r>
+        <w:lastRenderedPageBreak/>
         <w:t>Business Context</w:t>
       </w:r>
     </w:p>
@@ -803,13 +1261,163 @@
         <w:pStyle w:val="Heading2"/>
       </w:pPr>
       <w:r>
+        <w:t>Equipment hires such as projectors, speakers, and seating</w:t>
+      </w:r>
+    </w:p>
+    <w:p>
+      <w:r>
+        <w:t xml:space="preserve">The client has also requested for equipment hires such as projectors, speakers, and seating. Having equipment alongside room hire means customers don’t need to source their own from either their own money or different providers. This streamlines the booking process and experience and increases profit due to customers being more likely to add equipment to their booking. </w:t>
+      </w:r>
+    </w:p>
+    <w:p/>
+    <w:p>
+      <w:pPr>
+        <w:pStyle w:val="Heading2"/>
+      </w:pPr>
+      <w:r>
+        <w:t>Short-term and day-long bookings</w:t>
+      </w:r>
+    </w:p>
+    <w:p>
+      <w:r>
+        <w:t xml:space="preserve">The client wants the platform to support both Short-term and day-long bookings for community groups and businesses. Offering flexible booking duration allows </w:t>
+      </w:r>
+      <w:proofErr w:type="spellStart"/>
+      <w:r>
+        <w:t>CityPoint</w:t>
+      </w:r>
+      <w:proofErr w:type="spellEnd"/>
+      <w:r>
+        <w:t xml:space="preserve"> to meet a wide range of user needs, which increases the </w:t>
+      </w:r>
+      <w:r>
+        <w:t>number</w:t>
+      </w:r>
+      <w:r>
+        <w:t xml:space="preserve"> of clients </w:t>
+      </w:r>
+      <w:proofErr w:type="spellStart"/>
+      <w:r>
+        <w:t>CityPoint</w:t>
+      </w:r>
+      <w:proofErr w:type="spellEnd"/>
+      <w:r>
+        <w:t xml:space="preserve"> is able to reach out to. The flexibility also increases customer satisfaction which means users may tell friends or family looking to book a venue about </w:t>
+      </w:r>
+      <w:proofErr w:type="spellStart"/>
+      <w:r>
+        <w:t>CityPoint</w:t>
+      </w:r>
+      <w:proofErr w:type="spellEnd"/>
+      <w:r>
+        <w:t>, which will increase profit and customer audience.</w:t>
+      </w:r>
+    </w:p>
+    <w:p/>
+    <w:p>
+      <w:pPr>
+        <w:pStyle w:val="Heading2"/>
+      </w:pPr>
+      <w:r>
+        <w:t>Provide customers info rooms available</w:t>
+      </w:r>
+      <w:r>
+        <w:t xml:space="preserve"> </w:t>
+      </w:r>
+      <w:r>
+        <w:t>and their facilities</w:t>
+      </w:r>
+    </w:p>
+    <w:p>
+      <w:r>
+        <w:t xml:space="preserve">The client has asked for clear and accessible information about the rooms available for hire and their facilities. This allows customers to make informed decisions based on the room size, layout, included equipment, and if the rooms are available for the times the customer wants it. Providing this information online makes the use of staff enquiries minimal and helps the users feel confident when booking </w:t>
+      </w:r>
+    </w:p>
+    <w:p/>
+    <w:p>
+      <w:pPr>
+        <w:pStyle w:val="Heading2"/>
+      </w:pPr>
+      <w:r>
+        <w:t>B</w:t>
+      </w:r>
+      <w:r>
+        <w:t xml:space="preserve">ooking policies and staff details </w:t>
+      </w:r>
+    </w:p>
+    <w:p>
+      <w:r>
+        <w:t xml:space="preserve">The client has asked that booking policies and staff information for the company should be clearly displayed on the platform. This ensures the customers understand the terms and conditions before booking, such as: cancellations, payments, and usage rules. The booking policies being displayed clearly helps reduce customer misunderstandings and builds trust between the business and </w:t>
+      </w:r>
+      <w:proofErr w:type="gramStart"/>
+      <w:r>
+        <w:t>it’s</w:t>
+      </w:r>
+      <w:proofErr w:type="gramEnd"/>
+      <w:r>
+        <w:t xml:space="preserve"> audience. Staff details for the company is also important because it helps customers know who they’re working with building trust and more personalization between the staff and customer base which will increase loyalty to the business.  </w:t>
+      </w:r>
+    </w:p>
+    <w:p/>
+    <w:p>
+      <w:pPr>
+        <w:pStyle w:val="Heading2"/>
+      </w:pPr>
+      <w:r>
+        <w:t>B</w:t>
+      </w:r>
+      <w:r>
+        <w:t>ook</w:t>
+      </w:r>
+      <w:r>
+        <w:t>ing</w:t>
+      </w:r>
+      <w:r>
+        <w:t xml:space="preserve"> specific dates and times pending confirmation</w:t>
+      </w:r>
+    </w:p>
+    <w:p>
+      <w:r>
+        <w:t xml:space="preserve">The client has requested a system that allows customers to request specific </w:t>
+      </w:r>
+      <w:r>
+        <w:t xml:space="preserve">dates and times for bookings, </w:t>
+      </w:r>
+      <w:r>
+        <w:t xml:space="preserve">while pending staff confirmation. This allows customers to submit booking request at any time, while also giving staff control over availability and scheduling. This also helps prevent double bookings for venues where two different people booked at the same place at the same time. </w:t>
+      </w:r>
+      <w:r>
+        <w:t>It also ensures that bookings are managed more efficiently!</w:t>
+      </w:r>
+    </w:p>
+    <w:p/>
+    <w:p>
+      <w:pPr>
+        <w:pStyle w:val="Heading2"/>
+      </w:pPr>
+      <w:r>
         <w:lastRenderedPageBreak/>
-        <w:t>Equipment hires such as projectors, speakers, and seating</w:t>
-      </w:r>
-    </w:p>
-    <w:p>
-      <w:r>
-        <w:t xml:space="preserve">The client has also requested for equipment hires such as projectors, speakers, and seating. Having equipment alongside room hire means customers don’t need to source their own from either their own money or different providers. This streamlines the booking process and experience and increases profit due to customers being more likely to add equipment to their booking. </w:t>
+        <w:t>V</w:t>
+      </w:r>
+      <w:r>
+        <w:t>iew and manage existing bookings</w:t>
+      </w:r>
+    </w:p>
+    <w:p>
+      <w:r>
+        <w:t>The client wants customers to be able to view and manage their existing bookings through the platform. This feature allows users to check booking details, make changes, or cancel if needed without contacting staff. Providing this self-service option improves user experience and reduces the workload for</w:t>
+      </w:r>
+      <w:r>
+        <w:t xml:space="preserve"> staff</w:t>
+      </w:r>
+      <w:r>
+        <w:t>.</w:t>
+      </w:r>
+      <w:r>
+        <w:t xml:space="preserve"> </w:t>
+      </w:r>
+      <w:r>
+        <w:t xml:space="preserve">It also means if something personal happens in a user’s life, they can change or cancel the booking easily without having to annoyingly contact different staff just to cancel, like some venue companies. </w:t>
       </w:r>
     </w:p>
     <w:p/>
@@ -818,156 +1426,6 @@
         <w:pStyle w:val="Heading2"/>
       </w:pPr>
       <w:r>
-        <w:t>Short-term and day-long bookings</w:t>
-      </w:r>
-    </w:p>
-    <w:p>
-      <w:r>
-        <w:t xml:space="preserve">The client wants the platform to support both Short-term and day-long bookings for community groups and businesses. Offering flexible booking duration allows </w:t>
-      </w:r>
-      <w:proofErr w:type="spellStart"/>
-      <w:r>
-        <w:t>CityPoint</w:t>
-      </w:r>
-      <w:proofErr w:type="spellEnd"/>
-      <w:r>
-        <w:t xml:space="preserve"> to meet a wide range of user needs, which increases the </w:t>
-      </w:r>
-      <w:r>
-        <w:t>number</w:t>
-      </w:r>
-      <w:r>
-        <w:t xml:space="preserve"> of clients </w:t>
-      </w:r>
-      <w:proofErr w:type="spellStart"/>
-      <w:r>
-        <w:t>CityPoint</w:t>
-      </w:r>
-      <w:proofErr w:type="spellEnd"/>
-      <w:r>
-        <w:t xml:space="preserve"> is able to reach out to. The flexibility also increases customer satisfaction which means users may tell friends or family looking to book a venue about </w:t>
-      </w:r>
-      <w:proofErr w:type="spellStart"/>
-      <w:r>
-        <w:t>CityPoint</w:t>
-      </w:r>
-      <w:proofErr w:type="spellEnd"/>
-      <w:r>
-        <w:t>, which will increase profit and customer audience.</w:t>
-      </w:r>
-    </w:p>
-    <w:p/>
-    <w:p>
-      <w:pPr>
-        <w:pStyle w:val="Heading2"/>
-      </w:pPr>
-      <w:r>
-        <w:t>Provide customers info rooms available</w:t>
-      </w:r>
-      <w:r>
-        <w:t xml:space="preserve"> </w:t>
-      </w:r>
-      <w:r>
-        <w:t>and their facilities</w:t>
-      </w:r>
-    </w:p>
-    <w:p>
-      <w:r>
-        <w:t xml:space="preserve">The client has asked for clear and accessible information about the rooms available for hire and their facilities. This allows customers to make informed decisions based on the room size, layout, included equipment, and if the rooms are available for the times the customer wants it. Providing this information online makes the use of staff enquiries minimal and helps the users feel confident when booking </w:t>
-      </w:r>
-    </w:p>
-    <w:p/>
-    <w:p>
-      <w:pPr>
-        <w:pStyle w:val="Heading2"/>
-      </w:pPr>
-      <w:r>
-        <w:t>B</w:t>
-      </w:r>
-      <w:r>
-        <w:t xml:space="preserve">ooking policies and staff details </w:t>
-      </w:r>
-    </w:p>
-    <w:p>
-      <w:r>
-        <w:t xml:space="preserve">The client has asked that booking policies and staff information for the company should be clearly displayed on the platform. This ensures the customers understand the terms and conditions before booking, such as: cancellations, payments, and usage rules. The booking policies being displayed clearly helps reduce customer misunderstandings and builds trust between the business and </w:t>
-      </w:r>
-      <w:proofErr w:type="gramStart"/>
-      <w:r>
-        <w:t>it’s</w:t>
-      </w:r>
-      <w:proofErr w:type="gramEnd"/>
-      <w:r>
-        <w:t xml:space="preserve"> audience. Staff details for the company is also important because it helps customers know who they’re working with building trust and more personalization between the staff and customer base which will increase loyalty to the business.  </w:t>
-      </w:r>
-    </w:p>
-    <w:p/>
-    <w:p>
-      <w:pPr>
-        <w:pStyle w:val="Heading2"/>
-      </w:pPr>
-      <w:r>
-        <w:t>B</w:t>
-      </w:r>
-      <w:r>
-        <w:t>ook</w:t>
-      </w:r>
-      <w:r>
-        <w:t>ing</w:t>
-      </w:r>
-      <w:r>
-        <w:t xml:space="preserve"> specific dates and times pending confirmation</w:t>
-      </w:r>
-    </w:p>
-    <w:p>
-      <w:r>
-        <w:t xml:space="preserve">The client has requested a system that allows customers to request specific </w:t>
-      </w:r>
-      <w:r>
-        <w:t xml:space="preserve">dates and times for bookings, </w:t>
-      </w:r>
-      <w:r>
-        <w:t xml:space="preserve">while pending staff confirmation. This allows customers to submit booking request at any time, while also giving staff control over availability and scheduling. This also helps prevent double bookings for venues where two different people booked at the same place at the same time. </w:t>
-      </w:r>
-      <w:r>
-        <w:t>It also ensures that bookings are managed more efficiently!</w:t>
-      </w:r>
-    </w:p>
-    <w:p/>
-    <w:p>
-      <w:pPr>
-        <w:pStyle w:val="Heading2"/>
-      </w:pPr>
-      <w:r>
-        <w:t>V</w:t>
-      </w:r>
-      <w:r>
-        <w:t>iew and manage existing bookings</w:t>
-      </w:r>
-    </w:p>
-    <w:p>
-      <w:r>
-        <w:t>The client wants customers to be able to view and manage their existing bookings through the platform. This feature allows users to check booking details, make changes, or cancel if needed without contacting staff. Providing this self-service option improves user experience and reduces the workload for</w:t>
-      </w:r>
-      <w:r>
-        <w:t xml:space="preserve"> staff</w:t>
-      </w:r>
-      <w:r>
-        <w:t>.</w:t>
-      </w:r>
-      <w:r>
-        <w:t xml:space="preserve"> </w:t>
-      </w:r>
-      <w:r>
-        <w:t xml:space="preserve">It also means if something personal happens in a user’s life, they can change or cancel the booking easily without having to annoyingly contact different staff just to cancel, like some venue companies. </w:t>
-      </w:r>
-    </w:p>
-    <w:p/>
-    <w:p>
-      <w:pPr>
-        <w:pStyle w:val="Heading2"/>
-      </w:pPr>
-      <w:r>
         <w:t xml:space="preserve">Account registration </w:t>
       </w:r>
       <w:r>
@@ -979,11 +1437,7 @@
         <w:t>The client has requested an account registration function</w:t>
       </w:r>
       <w:r>
-        <w:t xml:space="preserve"> so customers can securely manage their bookings and personal information. This also means that their information will be saved so if they ever </w:t>
-      </w:r>
-      <w:r>
-        <w:lastRenderedPageBreak/>
-        <w:t>want to book again, they can easily. This encourages repeated business and company loyalty</w:t>
+        <w:t xml:space="preserve"> so customers can securely manage their bookings and personal information. This also means that their information will be saved so if they ever want to book again, they can easily. This encourages repeated business and company loyalty</w:t>
       </w:r>
       <w:r>
         <w:t xml:space="preserve">. And being able to access past bookings means they can always rebook if they really enjoyed the venue </w:t>
@@ -1222,6 +1676,7 @@
     <w:p/>
     <w:p>
       <w:r>
+        <w:lastRenderedPageBreak/>
         <w:t xml:space="preserve">Lucy is a staff member at </w:t>
       </w:r>
       <w:proofErr w:type="spellStart"/>
@@ -1378,7 +1833,6 @@
                 <w:sz w:val="28"/>
                 <w:szCs w:val="28"/>
               </w:rPr>
-              <w:lastRenderedPageBreak/>
               <w:t xml:space="preserve">Register </w:t>
             </w:r>
           </w:p>
@@ -1774,7 +2228,104 @@
                 <w:sz w:val="28"/>
                 <w:szCs w:val="28"/>
               </w:rPr>
-              <w:t>-Can filter by room size, availability, and facilities</w:t>
+              <w:t>-</w:t>
+            </w:r>
+            <w:r>
+              <w:rPr>
+                <w:sz w:val="28"/>
+                <w:szCs w:val="28"/>
+              </w:rPr>
+              <w:t>User logs in</w:t>
+            </w:r>
+          </w:p>
+          <w:p>
+            <w:pPr>
+              <w:rPr>
+                <w:sz w:val="28"/>
+                <w:szCs w:val="28"/>
+              </w:rPr>
+            </w:pPr>
+            <w:r>
+              <w:rPr>
+                <w:sz w:val="28"/>
+                <w:szCs w:val="28"/>
+              </w:rPr>
+              <w:t>-</w:t>
+            </w:r>
+            <w:r>
+              <w:rPr>
+                <w:sz w:val="28"/>
+                <w:szCs w:val="28"/>
+              </w:rPr>
+              <w:t>User inputs Venue button</w:t>
+            </w:r>
+          </w:p>
+          <w:p>
+            <w:pPr>
+              <w:rPr>
+                <w:sz w:val="28"/>
+                <w:szCs w:val="28"/>
+              </w:rPr>
+            </w:pPr>
+            <w:r>
+              <w:rPr>
+                <w:sz w:val="28"/>
+                <w:szCs w:val="28"/>
+              </w:rPr>
+              <w:t>-Redirects user to venues page</w:t>
+            </w:r>
+          </w:p>
+          <w:p>
+            <w:pPr>
+              <w:rPr>
+                <w:sz w:val="28"/>
+                <w:szCs w:val="28"/>
+              </w:rPr>
+            </w:pPr>
+            <w:r>
+              <w:rPr>
+                <w:sz w:val="28"/>
+                <w:szCs w:val="28"/>
+              </w:rPr>
+              <w:t>-User presses on a venue</w:t>
+            </w:r>
+          </w:p>
+          <w:p>
+            <w:pPr>
+              <w:rPr>
+                <w:sz w:val="28"/>
+                <w:szCs w:val="28"/>
+              </w:rPr>
+            </w:pPr>
+            <w:r>
+              <w:rPr>
+                <w:sz w:val="28"/>
+                <w:szCs w:val="28"/>
+              </w:rPr>
+              <w:lastRenderedPageBreak/>
+              <w:t>-Shows them the venue information</w:t>
+            </w:r>
+          </w:p>
+          <w:p>
+            <w:pPr>
+              <w:rPr>
+                <w:sz w:val="28"/>
+                <w:szCs w:val="28"/>
+              </w:rPr>
+            </w:pPr>
+            <w:r>
+              <w:rPr>
+                <w:sz w:val="28"/>
+                <w:szCs w:val="28"/>
+              </w:rPr>
+              <w:t>-</w:t>
+            </w:r>
+            <w:r>
+              <w:rPr>
+                <w:sz w:val="28"/>
+                <w:szCs w:val="28"/>
+              </w:rPr>
+              <w:t>Can filter by room size, availability, and facilities</w:t>
             </w:r>
           </w:p>
           <w:p>
@@ -1809,6 +2360,7 @@
                 <w:sz w:val="28"/>
                 <w:szCs w:val="28"/>
               </w:rPr>
+              <w:lastRenderedPageBreak/>
               <w:t>Helps new users quickly find the right room for the right event, reducing decision-making time</w:t>
             </w:r>
           </w:p>
@@ -1834,7 +2386,6 @@
                 <w:sz w:val="28"/>
                 <w:szCs w:val="28"/>
               </w:rPr>
-              <w:lastRenderedPageBreak/>
               <w:t>Book a room</w:t>
             </w:r>
           </w:p>
@@ -1905,7 +2456,126 @@
                 <w:sz w:val="28"/>
                 <w:szCs w:val="28"/>
               </w:rPr>
-              <w:t>-Can select a date, time, and room</w:t>
+              <w:t>-</w:t>
+            </w:r>
+            <w:r>
+              <w:rPr>
+                <w:sz w:val="28"/>
+                <w:szCs w:val="28"/>
+              </w:rPr>
+              <w:t>User logs in</w:t>
+            </w:r>
+          </w:p>
+          <w:p>
+            <w:pPr>
+              <w:rPr>
+                <w:sz w:val="28"/>
+                <w:szCs w:val="28"/>
+              </w:rPr>
+            </w:pPr>
+            <w:r>
+              <w:rPr>
+                <w:sz w:val="28"/>
+                <w:szCs w:val="28"/>
+              </w:rPr>
+              <w:t>-User inputs Venue button</w:t>
+            </w:r>
+          </w:p>
+          <w:p>
+            <w:pPr>
+              <w:rPr>
+                <w:sz w:val="28"/>
+                <w:szCs w:val="28"/>
+              </w:rPr>
+            </w:pPr>
+            <w:r>
+              <w:rPr>
+                <w:sz w:val="28"/>
+                <w:szCs w:val="28"/>
+              </w:rPr>
+              <w:t>-Redirects user to venues page</w:t>
+            </w:r>
+          </w:p>
+          <w:p>
+            <w:pPr>
+              <w:rPr>
+                <w:sz w:val="28"/>
+                <w:szCs w:val="28"/>
+              </w:rPr>
+            </w:pPr>
+            <w:r>
+              <w:rPr>
+                <w:sz w:val="28"/>
+                <w:szCs w:val="28"/>
+              </w:rPr>
+              <w:t>-User presses on a venue</w:t>
+            </w:r>
+          </w:p>
+          <w:p>
+            <w:pPr>
+              <w:rPr>
+                <w:sz w:val="28"/>
+                <w:szCs w:val="28"/>
+              </w:rPr>
+            </w:pPr>
+            <w:r>
+              <w:rPr>
+                <w:sz w:val="28"/>
+                <w:szCs w:val="28"/>
+              </w:rPr>
+              <w:t>-Shows them the venue information</w:t>
+            </w:r>
+          </w:p>
+          <w:p>
+            <w:pPr>
+              <w:rPr>
+                <w:sz w:val="28"/>
+                <w:szCs w:val="28"/>
+              </w:rPr>
+            </w:pPr>
+            <w:r>
+              <w:rPr>
+                <w:sz w:val="28"/>
+                <w:szCs w:val="28"/>
+              </w:rPr>
+              <w:t>-Can filter by room size, availability, and facilities</w:t>
+            </w:r>
+          </w:p>
+          <w:p>
+            <w:pPr>
+              <w:rPr>
+                <w:sz w:val="28"/>
+                <w:szCs w:val="28"/>
+              </w:rPr>
+            </w:pPr>
+            <w:r>
+              <w:rPr>
+                <w:sz w:val="28"/>
+                <w:szCs w:val="28"/>
+              </w:rPr>
+              <w:t>- Room details, including layout and capacity, are clearly displayed</w:t>
+            </w:r>
+          </w:p>
+          <w:p>
+            <w:pPr>
+              <w:rPr>
+                <w:sz w:val="28"/>
+                <w:szCs w:val="28"/>
+              </w:rPr>
+            </w:pPr>
+            <w:r>
+              <w:rPr>
+                <w:sz w:val="28"/>
+                <w:szCs w:val="28"/>
+              </w:rPr>
+              <w:t>-</w:t>
+            </w:r>
+            <w:r>
+              <w:rPr>
+                <w:sz w:val="28"/>
+                <w:szCs w:val="28"/>
+              </w:rPr>
+              <w:t>Can select a date, time, and room</w:t>
             </w:r>
           </w:p>
           <w:p>
@@ -1980,6 +2650,7 @@
                 <w:sz w:val="28"/>
                 <w:szCs w:val="28"/>
               </w:rPr>
+              <w:lastRenderedPageBreak/>
               <w:t>Manage Bookings</w:t>
             </w:r>
           </w:p>
@@ -2180,6 +2851,79 @@
                 <w:sz w:val="28"/>
                 <w:szCs w:val="28"/>
               </w:rPr>
+              <w:t>-User logs in</w:t>
+            </w:r>
+          </w:p>
+          <w:p>
+            <w:pPr>
+              <w:rPr>
+                <w:sz w:val="28"/>
+                <w:szCs w:val="28"/>
+              </w:rPr>
+            </w:pPr>
+            <w:r>
+              <w:rPr>
+                <w:sz w:val="28"/>
+                <w:szCs w:val="28"/>
+              </w:rPr>
+              <w:t>-User inputs</w:t>
+            </w:r>
+            <w:r>
+              <w:rPr>
+                <w:sz w:val="28"/>
+                <w:szCs w:val="28"/>
+              </w:rPr>
+              <w:t xml:space="preserve"> Policies</w:t>
+            </w:r>
+            <w:r>
+              <w:rPr>
+                <w:sz w:val="28"/>
+                <w:szCs w:val="28"/>
+              </w:rPr>
+              <w:t xml:space="preserve"> button</w:t>
+            </w:r>
+          </w:p>
+          <w:p>
+            <w:pPr>
+              <w:rPr>
+                <w:sz w:val="28"/>
+                <w:szCs w:val="28"/>
+              </w:rPr>
+            </w:pPr>
+            <w:r>
+              <w:rPr>
+                <w:sz w:val="28"/>
+                <w:szCs w:val="28"/>
+              </w:rPr>
+              <w:t>-Redirects user</w:t>
+            </w:r>
+            <w:r>
+              <w:rPr>
+                <w:sz w:val="28"/>
+                <w:szCs w:val="28"/>
+              </w:rPr>
+              <w:t xml:space="preserve"> to policies</w:t>
+            </w:r>
+            <w:r>
+              <w:rPr>
+                <w:sz w:val="28"/>
+                <w:szCs w:val="28"/>
+              </w:rPr>
+              <w:t xml:space="preserve"> page</w:t>
+            </w:r>
+          </w:p>
+          <w:p>
+            <w:pPr>
+              <w:rPr>
+                <w:sz w:val="28"/>
+                <w:szCs w:val="28"/>
+              </w:rPr>
+            </w:pPr>
+            <w:r>
+              <w:rPr>
+                <w:sz w:val="28"/>
+                <w:szCs w:val="28"/>
+              </w:rPr>
               <w:t xml:space="preserve">-Can access terms and conditions for booking, including cancellation policy, payment terms, and any restrictions </w:t>
             </w:r>
           </w:p>
@@ -2310,22 +3054,118 @@
                 <w:sz w:val="28"/>
                 <w:szCs w:val="28"/>
               </w:rPr>
-              <w:t>-Can view all pending booking requests</w:t>
-            </w:r>
-          </w:p>
-          <w:p>
-            <w:pPr>
-              <w:rPr>
-                <w:sz w:val="28"/>
-                <w:szCs w:val="28"/>
-              </w:rPr>
-            </w:pPr>
-            <w:r>
-              <w:rPr>
-                <w:sz w:val="28"/>
-                <w:szCs w:val="28"/>
-              </w:rPr>
-              <w:t>-Can confirm or deny bookings based on room availability and company policies</w:t>
+              <w:t>-User logs in</w:t>
+            </w:r>
+            <w:r>
+              <w:rPr>
+                <w:sz w:val="28"/>
+                <w:szCs w:val="28"/>
+              </w:rPr>
+              <w:t xml:space="preserve"> as a staff account</w:t>
+            </w:r>
+          </w:p>
+          <w:p>
+            <w:pPr>
+              <w:rPr>
+                <w:sz w:val="28"/>
+                <w:szCs w:val="28"/>
+              </w:rPr>
+            </w:pPr>
+            <w:r>
+              <w:rPr>
+                <w:sz w:val="28"/>
+                <w:szCs w:val="28"/>
+              </w:rPr>
+              <w:t xml:space="preserve">-User </w:t>
+            </w:r>
+            <w:r>
+              <w:rPr>
+                <w:sz w:val="28"/>
+                <w:szCs w:val="28"/>
+              </w:rPr>
+              <w:t>goes to pending booking confirmations page that has staff only access</w:t>
+            </w:r>
+          </w:p>
+          <w:p>
+            <w:pPr>
+              <w:rPr>
+                <w:sz w:val="28"/>
+                <w:szCs w:val="28"/>
+              </w:rPr>
+            </w:pPr>
+            <w:r>
+              <w:rPr>
+                <w:sz w:val="28"/>
+                <w:szCs w:val="28"/>
+              </w:rPr>
+              <w:t xml:space="preserve">-Redirects user to </w:t>
+            </w:r>
+            <w:r>
+              <w:rPr>
+                <w:sz w:val="28"/>
+                <w:szCs w:val="28"/>
+              </w:rPr>
+              <w:t>page</w:t>
+            </w:r>
+          </w:p>
+          <w:p>
+            <w:pPr>
+              <w:rPr>
+                <w:sz w:val="28"/>
+                <w:szCs w:val="28"/>
+              </w:rPr>
+            </w:pPr>
+            <w:r>
+              <w:rPr>
+                <w:sz w:val="28"/>
+                <w:szCs w:val="28"/>
+              </w:rPr>
+              <w:t>-</w:t>
+            </w:r>
+            <w:r>
+              <w:rPr>
+                <w:sz w:val="28"/>
+                <w:szCs w:val="28"/>
+              </w:rPr>
+              <w:t>Can view all pending booking requests</w:t>
+            </w:r>
+          </w:p>
+          <w:p>
+            <w:pPr>
+              <w:rPr>
+                <w:sz w:val="28"/>
+                <w:szCs w:val="28"/>
+              </w:rPr>
+            </w:pPr>
+            <w:r>
+              <w:rPr>
+                <w:sz w:val="28"/>
+                <w:szCs w:val="28"/>
+              </w:rPr>
+              <w:t xml:space="preserve">-Can confirm or deny bookings based on room </w:t>
+            </w:r>
+            <w:r>
+              <w:rPr>
+                <w:sz w:val="28"/>
+                <w:szCs w:val="28"/>
+              </w:rPr>
+              <w:lastRenderedPageBreak/>
+              <w:t>availability and company policies</w:t>
+            </w:r>
+          </w:p>
+          <w:p>
+            <w:pPr>
+              <w:rPr>
+                <w:sz w:val="28"/>
+                <w:szCs w:val="28"/>
+              </w:rPr>
+            </w:pPr>
+            <w:r>
+              <w:rPr>
+                <w:sz w:val="28"/>
+                <w:szCs w:val="28"/>
+              </w:rPr>
+              <w:t>- Follows Data protection guidelines</w:t>
             </w:r>
           </w:p>
         </w:tc>
@@ -2345,6 +3185,7 @@
                 <w:sz w:val="28"/>
                 <w:szCs w:val="28"/>
               </w:rPr>
+              <w:lastRenderedPageBreak/>
               <w:t>Ensures staff can manage room bookings efficiently, preventing double bookings and ensuring a smooth operation</w:t>
             </w:r>
           </w:p>
@@ -2370,7 +3211,6 @@
                 <w:sz w:val="28"/>
                 <w:szCs w:val="28"/>
               </w:rPr>
-              <w:lastRenderedPageBreak/>
               <w:t xml:space="preserve">Room availability </w:t>
             </w:r>
           </w:p>
@@ -2441,7 +3281,72 @@
                 <w:sz w:val="28"/>
                 <w:szCs w:val="28"/>
               </w:rPr>
-              <w:t>-Look at booking requests</w:t>
+              <w:t>-</w:t>
+            </w:r>
+            <w:r>
+              <w:rPr>
+                <w:sz w:val="28"/>
+                <w:szCs w:val="28"/>
+              </w:rPr>
+              <w:t>User logs in</w:t>
+            </w:r>
+            <w:r>
+              <w:rPr>
+                <w:sz w:val="28"/>
+                <w:szCs w:val="28"/>
+              </w:rPr>
+              <w:t xml:space="preserve"> as a staff account</w:t>
+            </w:r>
+          </w:p>
+          <w:p>
+            <w:pPr>
+              <w:rPr>
+                <w:sz w:val="28"/>
+                <w:szCs w:val="28"/>
+              </w:rPr>
+            </w:pPr>
+            <w:r>
+              <w:rPr>
+                <w:sz w:val="28"/>
+                <w:szCs w:val="28"/>
+              </w:rPr>
+              <w:t>-User goes to</w:t>
+            </w:r>
+            <w:r>
+              <w:rPr>
+                <w:sz w:val="28"/>
+                <w:szCs w:val="28"/>
+              </w:rPr>
+              <w:t xml:space="preserve"> Venue availability page</w:t>
+            </w:r>
+            <w:r>
+              <w:rPr>
+                <w:sz w:val="28"/>
+                <w:szCs w:val="28"/>
+              </w:rPr>
+              <w:t xml:space="preserve"> that has staff only access</w:t>
+            </w:r>
+          </w:p>
+          <w:p>
+            <w:pPr>
+              <w:rPr>
+                <w:sz w:val="28"/>
+                <w:szCs w:val="28"/>
+              </w:rPr>
+            </w:pPr>
+            <w:r>
+              <w:rPr>
+                <w:sz w:val="28"/>
+                <w:szCs w:val="28"/>
+              </w:rPr>
+              <w:t xml:space="preserve">-Look at </w:t>
+            </w:r>
+            <w:r>
+              <w:rPr>
+                <w:sz w:val="28"/>
+                <w:szCs w:val="28"/>
+              </w:rPr>
+              <w:t>availability</w:t>
             </w:r>
           </w:p>
           <w:p>
@@ -2586,6 +3491,57 @@
                 <w:sz w:val="28"/>
                 <w:szCs w:val="28"/>
               </w:rPr>
+              <w:t>-User logs in as a staff</w:t>
+            </w:r>
+            <w:r>
+              <w:rPr>
+                <w:sz w:val="28"/>
+                <w:szCs w:val="28"/>
+              </w:rPr>
+              <w:t xml:space="preserve"> admin</w:t>
+            </w:r>
+            <w:r>
+              <w:rPr>
+                <w:sz w:val="28"/>
+                <w:szCs w:val="28"/>
+              </w:rPr>
+              <w:t xml:space="preserve"> account</w:t>
+            </w:r>
+          </w:p>
+          <w:p>
+            <w:pPr>
+              <w:rPr>
+                <w:sz w:val="28"/>
+                <w:szCs w:val="28"/>
+              </w:rPr>
+            </w:pPr>
+            <w:r>
+              <w:rPr>
+                <w:sz w:val="28"/>
+                <w:szCs w:val="28"/>
+              </w:rPr>
+              <w:t xml:space="preserve">-User goes to </w:t>
+            </w:r>
+            <w:r>
+              <w:rPr>
+                <w:sz w:val="28"/>
+                <w:szCs w:val="28"/>
+              </w:rPr>
+              <w:t>management page that admins only have access to</w:t>
+            </w:r>
+          </w:p>
+          <w:p>
+            <w:pPr>
+              <w:rPr>
+                <w:sz w:val="28"/>
+                <w:szCs w:val="28"/>
+              </w:rPr>
+            </w:pPr>
+            <w:r>
+              <w:rPr>
+                <w:sz w:val="28"/>
+                <w:szCs w:val="28"/>
+              </w:rPr>
               <w:t>-Can set permissions for other staff members to access or modify booking information</w:t>
             </w:r>
           </w:p>
@@ -2696,6 +3652,7 @@
                 <w:sz w:val="28"/>
                 <w:szCs w:val="28"/>
               </w:rPr>
+              <w:lastRenderedPageBreak/>
               <w:t>So that I can easily repeat successful bookings for future events</w:t>
             </w:r>
           </w:p>
@@ -2716,6 +3673,104 @@
                 <w:sz w:val="28"/>
                 <w:szCs w:val="28"/>
               </w:rPr>
+              <w:lastRenderedPageBreak/>
+              <w:t>-User logs in</w:t>
+            </w:r>
+          </w:p>
+          <w:p>
+            <w:pPr>
+              <w:rPr>
+                <w:sz w:val="28"/>
+                <w:szCs w:val="28"/>
+              </w:rPr>
+            </w:pPr>
+            <w:r>
+              <w:rPr>
+                <w:sz w:val="28"/>
+                <w:szCs w:val="28"/>
+              </w:rPr>
+              <w:t xml:space="preserve">-User </w:t>
+            </w:r>
+            <w:r>
+              <w:rPr>
+                <w:sz w:val="28"/>
+                <w:szCs w:val="28"/>
+              </w:rPr>
+              <w:t>goes to bookings page</w:t>
+            </w:r>
+          </w:p>
+          <w:p>
+            <w:pPr>
+              <w:rPr>
+                <w:sz w:val="28"/>
+                <w:szCs w:val="28"/>
+              </w:rPr>
+            </w:pPr>
+            <w:r>
+              <w:rPr>
+                <w:sz w:val="28"/>
+                <w:szCs w:val="28"/>
+              </w:rPr>
+              <w:lastRenderedPageBreak/>
+              <w:t>-Redirects user to</w:t>
+            </w:r>
+            <w:r>
+              <w:rPr>
+                <w:sz w:val="28"/>
+                <w:szCs w:val="28"/>
+              </w:rPr>
+              <w:t xml:space="preserve"> bookings</w:t>
+            </w:r>
+            <w:r>
+              <w:rPr>
+                <w:sz w:val="28"/>
+                <w:szCs w:val="28"/>
+              </w:rPr>
+              <w:t xml:space="preserve"> page</w:t>
+            </w:r>
+          </w:p>
+          <w:p>
+            <w:pPr>
+              <w:rPr>
+                <w:sz w:val="28"/>
+                <w:szCs w:val="28"/>
+              </w:rPr>
+            </w:pPr>
+            <w:r>
+              <w:rPr>
+                <w:sz w:val="28"/>
+                <w:szCs w:val="28"/>
+              </w:rPr>
+              <w:t>-User presses past bookings</w:t>
+            </w:r>
+          </w:p>
+          <w:p>
+            <w:pPr>
+              <w:rPr>
+                <w:sz w:val="28"/>
+                <w:szCs w:val="28"/>
+              </w:rPr>
+            </w:pPr>
+            <w:r>
+              <w:rPr>
+                <w:sz w:val="28"/>
+                <w:szCs w:val="28"/>
+              </w:rPr>
+              <w:t>-Redirects users to a page with a history of their past bookings</w:t>
+            </w:r>
+          </w:p>
+          <w:p>
+            <w:pPr>
+              <w:rPr>
+                <w:sz w:val="28"/>
+                <w:szCs w:val="28"/>
+              </w:rPr>
+            </w:pPr>
+            <w:r>
+              <w:rPr>
+                <w:sz w:val="28"/>
+                <w:szCs w:val="28"/>
+              </w:rPr>
               <w:t>-Can view a list of previous bookings with details about rooms, dates, and services</w:t>
             </w:r>
           </w:p>
@@ -2751,6 +3806,7 @@
                 <w:sz w:val="28"/>
                 <w:szCs w:val="28"/>
               </w:rPr>
+              <w:lastRenderedPageBreak/>
               <w:t>Makes event planning faster and easier by allowing</w:t>
             </w:r>
             <w:r>
@@ -2758,7 +3814,15 @@
                 <w:sz w:val="28"/>
                 <w:szCs w:val="28"/>
               </w:rPr>
-              <w:t xml:space="preserve"> new users</w:t>
+              <w:t xml:space="preserve"> </w:t>
+            </w:r>
+            <w:r>
+              <w:rPr>
+                <w:sz w:val="28"/>
+                <w:szCs w:val="28"/>
+              </w:rPr>
+              <w:lastRenderedPageBreak/>
+              <w:t>new users</w:t>
             </w:r>
             <w:r>
               <w:rPr>
@@ -2790,6 +3854,7 @@
                 <w:sz w:val="28"/>
                 <w:szCs w:val="28"/>
               </w:rPr>
+              <w:lastRenderedPageBreak/>
               <w:t>Event Feedback and Rating</w:t>
             </w:r>
           </w:p>
@@ -2840,7 +3905,132 @@
                 <w:sz w:val="28"/>
                 <w:szCs w:val="28"/>
               </w:rPr>
-              <w:t xml:space="preserve">So that my feedback helps improve venue services or lets other customers </w:t>
+              <w:t>So that my feedback helps improve venue services or lets other customers know what the venue is like</w:t>
+            </w:r>
+          </w:p>
+        </w:tc>
+        <w:tc>
+          <w:tcPr>
+            <w:tcW w:w="2525" w:type="dxa"/>
+          </w:tcPr>
+          <w:p>
+            <w:pPr>
+              <w:rPr>
+                <w:sz w:val="28"/>
+                <w:szCs w:val="28"/>
+              </w:rPr>
+            </w:pPr>
+            <w:r>
+              <w:rPr>
+                <w:sz w:val="28"/>
+                <w:szCs w:val="28"/>
+              </w:rPr>
+              <w:t>-User logs in</w:t>
+            </w:r>
+          </w:p>
+          <w:p>
+            <w:pPr>
+              <w:rPr>
+                <w:sz w:val="28"/>
+                <w:szCs w:val="28"/>
+              </w:rPr>
+            </w:pPr>
+            <w:r>
+              <w:rPr>
+                <w:sz w:val="28"/>
+                <w:szCs w:val="28"/>
+              </w:rPr>
+              <w:t>-User goes to bookings page</w:t>
+            </w:r>
+          </w:p>
+          <w:p>
+            <w:pPr>
+              <w:rPr>
+                <w:sz w:val="28"/>
+                <w:szCs w:val="28"/>
+              </w:rPr>
+            </w:pPr>
+            <w:r>
+              <w:rPr>
+                <w:sz w:val="28"/>
+                <w:szCs w:val="28"/>
+              </w:rPr>
+              <w:t>-Redirects user to bookings page</w:t>
+            </w:r>
+          </w:p>
+          <w:p>
+            <w:pPr>
+              <w:rPr>
+                <w:sz w:val="28"/>
+                <w:szCs w:val="28"/>
+              </w:rPr>
+            </w:pPr>
+            <w:r>
+              <w:rPr>
+                <w:sz w:val="28"/>
+                <w:szCs w:val="28"/>
+              </w:rPr>
+              <w:t>-User presses past bookings</w:t>
+            </w:r>
+          </w:p>
+          <w:p>
+            <w:pPr>
+              <w:rPr>
+                <w:sz w:val="28"/>
+                <w:szCs w:val="28"/>
+              </w:rPr>
+            </w:pPr>
+            <w:r>
+              <w:rPr>
+                <w:sz w:val="28"/>
+                <w:szCs w:val="28"/>
+              </w:rPr>
+              <w:t>-User sees their previous bookings and venues</w:t>
+            </w:r>
+          </w:p>
+          <w:p>
+            <w:pPr>
+              <w:rPr>
+                <w:sz w:val="28"/>
+                <w:szCs w:val="28"/>
+              </w:rPr>
+            </w:pPr>
+            <w:r>
+              <w:rPr>
+                <w:sz w:val="28"/>
+                <w:szCs w:val="28"/>
+              </w:rPr>
+              <w:t>-User can press on a venue and redirects them to the venue</w:t>
+            </w:r>
+          </w:p>
+          <w:p>
+            <w:pPr>
+              <w:rPr>
+                <w:sz w:val="28"/>
+                <w:szCs w:val="28"/>
+              </w:rPr>
+            </w:pPr>
+            <w:r>
+              <w:rPr>
+                <w:sz w:val="28"/>
+                <w:szCs w:val="28"/>
+              </w:rPr>
+              <w:t>-Underneath the venue there’s reviews</w:t>
+            </w:r>
+          </w:p>
+          <w:p>
+            <w:pPr>
+              <w:rPr>
+                <w:sz w:val="28"/>
+                <w:szCs w:val="28"/>
+              </w:rPr>
+            </w:pPr>
+            <w:r>
+              <w:rPr>
+                <w:sz w:val="28"/>
+                <w:szCs w:val="28"/>
+              </w:rPr>
+              <w:t xml:space="preserve">-Can rate the room, staff, and overall experience after </w:t>
             </w:r>
             <w:r>
               <w:rPr>
@@ -2848,13 +4038,35 @@
                 <w:szCs w:val="28"/>
               </w:rPr>
               <w:lastRenderedPageBreak/>
-              <w:t>know what the venue is like</w:t>
-            </w:r>
-          </w:p>
-        </w:tc>
-        <w:tc>
-          <w:tcPr>
-            <w:tcW w:w="2525" w:type="dxa"/>
+              <w:t>the eve</w:t>
+            </w:r>
+            <w:r>
+              <w:rPr>
+                <w:sz w:val="28"/>
+                <w:szCs w:val="28"/>
+              </w:rPr>
+              <w:t>nt using stars</w:t>
+            </w:r>
+          </w:p>
+          <w:p>
+            <w:pPr>
+              <w:rPr>
+                <w:sz w:val="28"/>
+                <w:szCs w:val="28"/>
+              </w:rPr>
+            </w:pPr>
+            <w:r>
+              <w:rPr>
+                <w:sz w:val="28"/>
+                <w:szCs w:val="28"/>
+              </w:rPr>
+              <w:t>- Feedback form is available after the event is completed</w:t>
+            </w:r>
+          </w:p>
+        </w:tc>
+        <w:tc>
+          <w:tcPr>
+            <w:tcW w:w="2582" w:type="dxa"/>
           </w:tcPr>
           <w:p>
             <w:pPr>
@@ -2869,48 +4081,6 @@
                 <w:szCs w:val="28"/>
               </w:rPr>
               <w:lastRenderedPageBreak/>
-              <w:t>-Can rate the room, staff, and overall experience after the eve</w:t>
-            </w:r>
-            <w:r>
-              <w:rPr>
-                <w:sz w:val="28"/>
-                <w:szCs w:val="28"/>
-              </w:rPr>
-              <w:t>nt using stars</w:t>
-            </w:r>
-          </w:p>
-          <w:p>
-            <w:pPr>
-              <w:rPr>
-                <w:sz w:val="28"/>
-                <w:szCs w:val="28"/>
-              </w:rPr>
-            </w:pPr>
-            <w:r>
-              <w:rPr>
-                <w:sz w:val="28"/>
-                <w:szCs w:val="28"/>
-              </w:rPr>
-              <w:t>- Feedback form is available after the event is completed</w:t>
-            </w:r>
-          </w:p>
-        </w:tc>
-        <w:tc>
-          <w:tcPr>
-            <w:tcW w:w="2582" w:type="dxa"/>
-          </w:tcPr>
-          <w:p>
-            <w:pPr>
-              <w:rPr>
-                <w:sz w:val="28"/>
-                <w:szCs w:val="28"/>
-              </w:rPr>
-            </w:pPr>
-            <w:r>
-              <w:rPr>
-                <w:sz w:val="28"/>
-                <w:szCs w:val="28"/>
-              </w:rPr>
               <w:t>Provides valuable feedback to improve the venue’s services and helps future customers make informed decisions based on past experiences.</w:t>
             </w:r>
           </w:p>
@@ -3006,6 +4176,73 @@
                 <w:sz w:val="28"/>
                 <w:szCs w:val="28"/>
               </w:rPr>
+              <w:t>-User logs in</w:t>
+            </w:r>
+          </w:p>
+          <w:p>
+            <w:pPr>
+              <w:rPr>
+                <w:sz w:val="28"/>
+                <w:szCs w:val="28"/>
+              </w:rPr>
+            </w:pPr>
+            <w:r>
+              <w:rPr>
+                <w:sz w:val="28"/>
+                <w:szCs w:val="28"/>
+              </w:rPr>
+              <w:t xml:space="preserve">-User goes to </w:t>
+            </w:r>
+            <w:r>
+              <w:rPr>
+                <w:sz w:val="28"/>
+                <w:szCs w:val="28"/>
+              </w:rPr>
+              <w:t>venues page</w:t>
+            </w:r>
+          </w:p>
+          <w:p>
+            <w:pPr>
+              <w:rPr>
+                <w:sz w:val="28"/>
+                <w:szCs w:val="28"/>
+              </w:rPr>
+            </w:pPr>
+            <w:r>
+              <w:rPr>
+                <w:sz w:val="28"/>
+                <w:szCs w:val="28"/>
+              </w:rPr>
+              <w:t>-redirects user to the venues page</w:t>
+            </w:r>
+          </w:p>
+          <w:p>
+            <w:pPr>
+              <w:rPr>
+                <w:sz w:val="28"/>
+                <w:szCs w:val="28"/>
+              </w:rPr>
+            </w:pPr>
+            <w:r>
+              <w:rPr>
+                <w:sz w:val="28"/>
+                <w:szCs w:val="28"/>
+              </w:rPr>
+              <w:t>-user presses a venue they want to book</w:t>
+            </w:r>
+          </w:p>
+          <w:p>
+            <w:pPr>
+              <w:rPr>
+                <w:sz w:val="28"/>
+                <w:szCs w:val="28"/>
+              </w:rPr>
+            </w:pPr>
+            <w:r>
+              <w:rPr>
+                <w:sz w:val="28"/>
+                <w:szCs w:val="28"/>
+              </w:rPr>
               <w:t xml:space="preserve">-Can select more than one room for booking at the same time </w:t>
             </w:r>
           </w:p>
@@ -3172,6 +4409,65 @@
                 <w:sz w:val="28"/>
                 <w:szCs w:val="28"/>
               </w:rPr>
+              <w:t>-User logs in as a staff account</w:t>
+            </w:r>
+          </w:p>
+          <w:p>
+            <w:pPr>
+              <w:rPr>
+                <w:sz w:val="28"/>
+                <w:szCs w:val="28"/>
+              </w:rPr>
+            </w:pPr>
+            <w:r>
+              <w:rPr>
+                <w:sz w:val="28"/>
+                <w:szCs w:val="28"/>
+              </w:rPr>
+              <w:t xml:space="preserve">-User goes to </w:t>
+            </w:r>
+            <w:r>
+              <w:rPr>
+                <w:sz w:val="28"/>
+                <w:szCs w:val="28"/>
+              </w:rPr>
+              <w:t xml:space="preserve">a bookings page </w:t>
+            </w:r>
+            <w:r>
+              <w:rPr>
+                <w:sz w:val="28"/>
+                <w:szCs w:val="28"/>
+              </w:rPr>
+              <w:t>that has staff only access</w:t>
+            </w:r>
+          </w:p>
+          <w:p>
+            <w:pPr>
+              <w:rPr>
+                <w:sz w:val="28"/>
+                <w:szCs w:val="28"/>
+              </w:rPr>
+            </w:pPr>
+            <w:r>
+              <w:rPr>
+                <w:sz w:val="28"/>
+                <w:szCs w:val="28"/>
+              </w:rPr>
+              <w:t>- user can view different bookings people have made</w:t>
+            </w:r>
+          </w:p>
+          <w:p>
+            <w:pPr>
+              <w:rPr>
+                <w:sz w:val="28"/>
+                <w:szCs w:val="28"/>
+              </w:rPr>
+            </w:pPr>
+            <w:r>
+              <w:rPr>
+                <w:sz w:val="28"/>
+                <w:szCs w:val="28"/>
+              </w:rPr>
               <w:t xml:space="preserve">- </w:t>
             </w:r>
             <w:r>
@@ -3194,6 +4490,13 @@
                 <w:szCs w:val="28"/>
               </w:rPr>
               <w:br/>
+            </w:r>
+            <w:r>
+              <w:rPr>
+                <w:sz w:val="28"/>
+                <w:szCs w:val="28"/>
+              </w:rPr>
+              <w:lastRenderedPageBreak/>
               <w:t xml:space="preserve">- </w:t>
             </w:r>
             <w:r>
@@ -3228,6 +4531,7 @@
                 <w:sz w:val="28"/>
                 <w:szCs w:val="28"/>
               </w:rPr>
+              <w:lastRenderedPageBreak/>
               <w:t>Ensures that rooms are set up as requested by clients, improving customer satisfaction and reducing setup errors.</w:t>
             </w:r>
           </w:p>
@@ -3575,7 +4879,6 @@
           </w:tcPr>
           <w:p>
             <w:r>
-              <w:lastRenderedPageBreak/>
               <w:t xml:space="preserve">Log in data must be held securely in a database that users can’t access </w:t>
             </w:r>
           </w:p>
@@ -4009,6 +5312,7 @@
                 <w:sz w:val="32"/>
                 <w:szCs w:val="32"/>
               </w:rPr>
+              <w:lastRenderedPageBreak/>
               <w:t>Capacity</w:t>
             </w:r>
           </w:p>
@@ -4429,7 +5733,6 @@
                 <w:sz w:val="32"/>
                 <w:szCs w:val="32"/>
               </w:rPr>
-              <w:lastRenderedPageBreak/>
               <w:t>Usability</w:t>
             </w:r>
           </w:p>
@@ -4822,8 +6125,1780 @@
         <w:t xml:space="preserve">KPI – Key Performance indicator </w:t>
       </w:r>
     </w:p>
+    <w:p>
+      <w:pPr>
+        <w:pStyle w:val="Heading1"/>
+      </w:pPr>
+      <w:r>
+        <w:lastRenderedPageBreak/>
+        <w:t>Hierarchy Diagram</w:t>
+      </w:r>
+    </w:p>
+    <w:p>
+      <w:r>
+        <w:drawing>
+          <wp:inline distT="0" distB="0" distL="0" distR="0" wp14:anchorId="0F193E75" wp14:editId="567DBB3C">
+            <wp:extent cx="3696216" cy="2962688"/>
+            <wp:effectExtent l="0" t="0" r="0" b="0"/>
+            <wp:docPr id="10" name="Picture 10"/>
+            <wp:cNvGraphicFramePr>
+              <a:graphicFrameLocks xmlns:a="http://schemas.openxmlformats.org/drawingml/2006/main" noChangeAspect="1"/>
+            </wp:cNvGraphicFramePr>
+            <a:graphic xmlns:a="http://schemas.openxmlformats.org/drawingml/2006/main">
+              <a:graphicData uri="http://schemas.openxmlformats.org/drawingml/2006/picture">
+                <pic:pic xmlns:pic="http://schemas.openxmlformats.org/drawingml/2006/picture">
+                  <pic:nvPicPr>
+                    <pic:cNvPr id="1" name=""/>
+                    <pic:cNvPicPr/>
+                  </pic:nvPicPr>
+                  <pic:blipFill>
+                    <a:blip r:embed="rId19"/>
+                    <a:stretch>
+                      <a:fillRect/>
+                    </a:stretch>
+                  </pic:blipFill>
+                  <pic:spPr>
+                    <a:xfrm>
+                      <a:off x="0" y="0"/>
+                      <a:ext cx="3696216" cy="2962688"/>
+                    </a:xfrm>
+                    <a:prstGeom prst="rect">
+                      <a:avLst/>
+                    </a:prstGeom>
+                  </pic:spPr>
+                </pic:pic>
+              </a:graphicData>
+            </a:graphic>
+          </wp:inline>
+        </w:drawing>
+      </w:r>
+      <w:r>
+        <w:drawing>
+          <wp:inline distT="0" distB="0" distL="0" distR="0" wp14:anchorId="7680B640" wp14:editId="42DC9CE0">
+            <wp:extent cx="3972479" cy="2972215"/>
+            <wp:effectExtent l="0" t="0" r="0" b="0"/>
+            <wp:docPr id="11" name="Picture 11"/>
+            <wp:cNvGraphicFramePr>
+              <a:graphicFrameLocks xmlns:a="http://schemas.openxmlformats.org/drawingml/2006/main" noChangeAspect="1"/>
+            </wp:cNvGraphicFramePr>
+            <a:graphic xmlns:a="http://schemas.openxmlformats.org/drawingml/2006/main">
+              <a:graphicData uri="http://schemas.openxmlformats.org/drawingml/2006/picture">
+                <pic:pic xmlns:pic="http://schemas.openxmlformats.org/drawingml/2006/picture">
+                  <pic:nvPicPr>
+                    <pic:cNvPr id="1" name=""/>
+                    <pic:cNvPicPr/>
+                  </pic:nvPicPr>
+                  <pic:blipFill>
+                    <a:blip r:embed="rId20"/>
+                    <a:stretch>
+                      <a:fillRect/>
+                    </a:stretch>
+                  </pic:blipFill>
+                  <pic:spPr>
+                    <a:xfrm>
+                      <a:off x="0" y="0"/>
+                      <a:ext cx="3972479" cy="2972215"/>
+                    </a:xfrm>
+                    <a:prstGeom prst="rect">
+                      <a:avLst/>
+                    </a:prstGeom>
+                  </pic:spPr>
+                </pic:pic>
+              </a:graphicData>
+            </a:graphic>
+          </wp:inline>
+        </w:drawing>
+      </w:r>
+      <w:r>
+        <w:drawing>
+          <wp:inline distT="0" distB="0" distL="0" distR="0" wp14:anchorId="7F2F6753" wp14:editId="589BD463">
+            <wp:extent cx="1219370" cy="1476581"/>
+            <wp:effectExtent l="0" t="0" r="0" b="9525"/>
+            <wp:docPr id="12" name="Picture 12"/>
+            <wp:cNvGraphicFramePr>
+              <a:graphicFrameLocks xmlns:a="http://schemas.openxmlformats.org/drawingml/2006/main" noChangeAspect="1"/>
+            </wp:cNvGraphicFramePr>
+            <a:graphic xmlns:a="http://schemas.openxmlformats.org/drawingml/2006/main">
+              <a:graphicData uri="http://schemas.openxmlformats.org/drawingml/2006/picture">
+                <pic:pic xmlns:pic="http://schemas.openxmlformats.org/drawingml/2006/picture">
+                  <pic:nvPicPr>
+                    <pic:cNvPr id="1" name=""/>
+                    <pic:cNvPicPr/>
+                  </pic:nvPicPr>
+                  <pic:blipFill>
+                    <a:blip r:embed="rId21"/>
+                    <a:stretch>
+                      <a:fillRect/>
+                    </a:stretch>
+                  </pic:blipFill>
+                  <pic:spPr>
+                    <a:xfrm>
+                      <a:off x="0" y="0"/>
+                      <a:ext cx="1219370" cy="1476581"/>
+                    </a:xfrm>
+                    <a:prstGeom prst="rect">
+                      <a:avLst/>
+                    </a:prstGeom>
+                  </pic:spPr>
+                </pic:pic>
+              </a:graphicData>
+            </a:graphic>
+          </wp:inline>
+        </w:drawing>
+      </w:r>
+    </w:p>
     <w:p/>
+    <w:p>
+      <w:pPr>
+        <w:pStyle w:val="Heading1"/>
+      </w:pPr>
+      <w:r>
+        <w:t>UI Considerations</w:t>
+      </w:r>
+    </w:p>
+    <w:p>
+      <w:r>
+        <w:t xml:space="preserve">Things I have considered implementing for the design phase includes the </w:t>
+      </w:r>
+      <w:proofErr w:type="spellStart"/>
+      <w:r>
+        <w:t>colour</w:t>
+      </w:r>
+      <w:proofErr w:type="spellEnd"/>
+      <w:r>
+        <w:t xml:space="preserve"> scheme, general aesthetic, </w:t>
+      </w:r>
+      <w:r>
+        <w:t>spacing, and images.</w:t>
+      </w:r>
+    </w:p>
+    <w:p>
+      <w:r>
+        <w:t xml:space="preserve">The </w:t>
+      </w:r>
+      <w:proofErr w:type="spellStart"/>
+      <w:r>
+        <w:t>colour</w:t>
+      </w:r>
+      <w:proofErr w:type="spellEnd"/>
+      <w:r>
+        <w:t xml:space="preserve"> scheme should be simple. During my research I noticed brands tend to stick to 2 or 3 </w:t>
+      </w:r>
+      <w:proofErr w:type="spellStart"/>
+      <w:r>
+        <w:t>colours</w:t>
+      </w:r>
+      <w:proofErr w:type="spellEnd"/>
+      <w:r>
+        <w:t xml:space="preserve">: white, an accent </w:t>
+      </w:r>
+      <w:proofErr w:type="spellStart"/>
+      <w:r>
+        <w:t>colour</w:t>
+      </w:r>
+      <w:proofErr w:type="spellEnd"/>
+      <w:r>
+        <w:t xml:space="preserve">, and then a dark grey/black. This seems to be industry standard, with the only thing changing being the accent </w:t>
+      </w:r>
+      <w:proofErr w:type="spellStart"/>
+      <w:r>
+        <w:t>colour</w:t>
+      </w:r>
+      <w:proofErr w:type="spellEnd"/>
+      <w:r>
+        <w:t xml:space="preserve"> and whether the website itself is mostly white or mostly dark grey/black. Therefore, I will make the background black, with the accent </w:t>
+      </w:r>
+      <w:proofErr w:type="spellStart"/>
+      <w:r>
+        <w:t>colour</w:t>
+      </w:r>
+      <w:proofErr w:type="spellEnd"/>
+      <w:r>
+        <w:t xml:space="preserve"> being </w:t>
+      </w:r>
+      <w:proofErr w:type="spellStart"/>
+      <w:r>
+        <w:t>CityPoint</w:t>
+      </w:r>
+      <w:r>
+        <w:t>s</w:t>
+      </w:r>
+      <w:proofErr w:type="spellEnd"/>
+      <w:r>
+        <w:t xml:space="preserve"> brand’s </w:t>
+      </w:r>
+      <w:proofErr w:type="spellStart"/>
+      <w:r>
+        <w:t>colour</w:t>
+      </w:r>
+      <w:proofErr w:type="spellEnd"/>
+      <w:r>
+        <w:t xml:space="preserve"> scheme. The text </w:t>
+      </w:r>
+      <w:proofErr w:type="spellStart"/>
+      <w:r>
+        <w:t>colour</w:t>
+      </w:r>
+      <w:proofErr w:type="spellEnd"/>
+      <w:r>
+        <w:t xml:space="preserve"> should be white to allow contrast on the dark background. However, I </w:t>
+      </w:r>
+      <w:r>
+        <w:lastRenderedPageBreak/>
+        <w:t xml:space="preserve">will add an option for light mode for users who prefer it. The accent </w:t>
+      </w:r>
+      <w:proofErr w:type="spellStart"/>
+      <w:r>
+        <w:t>colour</w:t>
+      </w:r>
+      <w:proofErr w:type="spellEnd"/>
+      <w:r>
+        <w:t xml:space="preserve"> will stay the same, however the text and background </w:t>
+      </w:r>
+      <w:proofErr w:type="spellStart"/>
+      <w:r>
+        <w:t>colours</w:t>
+      </w:r>
+      <w:proofErr w:type="spellEnd"/>
+      <w:r>
+        <w:t xml:space="preserve"> will be swapped around.</w:t>
+      </w:r>
+    </w:p>
+    <w:p>
+      <w:r>
+        <w:t xml:space="preserve">The general aesthetic should be minimalistic and simple. With the 2 brands I have researched, there isn’t much going on. This is because the target audience is adults. Due to this, I will use the white space to create a modern and simple look for the website, which will make the key elements stand out. </w:t>
+      </w:r>
+      <w:r>
+        <w:t xml:space="preserve">Because I want a modern look, I intend to use the </w:t>
+      </w:r>
+      <w:proofErr w:type="spellStart"/>
+      <w:r>
+        <w:t>Greycliff</w:t>
+      </w:r>
+      <w:proofErr w:type="spellEnd"/>
+      <w:r>
+        <w:t xml:space="preserve"> font because of its simplistic design that’s also easy to read. </w:t>
+      </w:r>
+      <w:proofErr w:type="spellStart"/>
+      <w:r>
+        <w:t>Greycliff</w:t>
+      </w:r>
+      <w:proofErr w:type="spellEnd"/>
+      <w:r>
+        <w:t xml:space="preserve"> is also from the </w:t>
+      </w:r>
+      <w:proofErr w:type="gramStart"/>
+      <w:r>
+        <w:t>sans</w:t>
+      </w:r>
+      <w:proofErr w:type="gramEnd"/>
+      <w:r>
+        <w:t xml:space="preserve"> serif font family, which means it’s more accessible to people with learning disabilities such as dyslexia. </w:t>
+      </w:r>
+    </w:p>
+    <w:p>
+      <w:r>
+        <w:t xml:space="preserve">Images is a given. Because </w:t>
+      </w:r>
+      <w:proofErr w:type="spellStart"/>
+      <w:r>
+        <w:t>CityPoint</w:t>
+      </w:r>
+      <w:proofErr w:type="spellEnd"/>
+      <w:r>
+        <w:t xml:space="preserve"> is a venue hiring website, users need to be able to see the venues to decide if it’s the one for them. Therefore, I will be sure to use copyright free images of the venues. This is also industry standard </w:t>
+      </w:r>
+      <w:r>
+        <w:t>to include images of the venues for hire.</w:t>
+      </w:r>
+    </w:p>
     <w:p/>
+    <w:p>
+      <w:pPr>
+        <w:pStyle w:val="Heading1"/>
+      </w:pPr>
+      <w:r>
+        <w:t xml:space="preserve">Security considerations and risk mitigation </w:t>
+      </w:r>
+      <w:r>
+        <w:t xml:space="preserve"> </w:t>
+      </w:r>
+    </w:p>
+    <w:tbl>
+      <w:tblPr>
+        <w:tblStyle w:val="TableGrid"/>
+        <w:tblW w:w="9394" w:type="dxa"/>
+        <w:tblLook w:val="04A0" w:firstRow="1" w:lastRow="0" w:firstColumn="1" w:lastColumn="0" w:noHBand="0" w:noVBand="1"/>
+      </w:tblPr>
+      <w:tblGrid>
+        <w:gridCol w:w="2348"/>
+        <w:gridCol w:w="2348"/>
+        <w:gridCol w:w="2349"/>
+        <w:gridCol w:w="2349"/>
+      </w:tblGrid>
+      <w:tr>
+        <w:trPr>
+          <w:trHeight w:val="668"/>
+        </w:trPr>
+        <w:tc>
+          <w:tcPr>
+            <w:tcW w:w="2348" w:type="dxa"/>
+          </w:tcPr>
+          <w:p>
+            <w:pPr>
+              <w:rPr>
+                <w:b/>
+                <w:bCs/>
+                <w:sz w:val="28"/>
+                <w:szCs w:val="28"/>
+              </w:rPr>
+            </w:pPr>
+            <w:r>
+              <w:rPr>
+                <w:b/>
+                <w:bCs/>
+                <w:sz w:val="28"/>
+                <w:szCs w:val="28"/>
+              </w:rPr>
+              <w:t>Risk Description</w:t>
+            </w:r>
+          </w:p>
+        </w:tc>
+        <w:tc>
+          <w:tcPr>
+            <w:tcW w:w="2348" w:type="dxa"/>
+          </w:tcPr>
+          <w:p>
+            <w:pPr>
+              <w:rPr>
+                <w:b/>
+                <w:bCs/>
+                <w:sz w:val="28"/>
+                <w:szCs w:val="28"/>
+              </w:rPr>
+            </w:pPr>
+            <w:r>
+              <w:rPr>
+                <w:b/>
+                <w:bCs/>
+                <w:sz w:val="28"/>
+                <w:szCs w:val="28"/>
+              </w:rPr>
+              <w:t>Probability</w:t>
+            </w:r>
+          </w:p>
+        </w:tc>
+        <w:tc>
+          <w:tcPr>
+            <w:tcW w:w="2349" w:type="dxa"/>
+          </w:tcPr>
+          <w:p>
+            <w:pPr>
+              <w:rPr>
+                <w:b/>
+                <w:bCs/>
+                <w:sz w:val="28"/>
+                <w:szCs w:val="28"/>
+              </w:rPr>
+            </w:pPr>
+            <w:r>
+              <w:rPr>
+                <w:b/>
+                <w:bCs/>
+                <w:sz w:val="28"/>
+                <w:szCs w:val="28"/>
+              </w:rPr>
+              <w:t>Impact</w:t>
+            </w:r>
+          </w:p>
+        </w:tc>
+        <w:tc>
+          <w:tcPr>
+            <w:tcW w:w="2349" w:type="dxa"/>
+          </w:tcPr>
+          <w:p>
+            <w:pPr>
+              <w:rPr>
+                <w:b/>
+                <w:bCs/>
+                <w:sz w:val="28"/>
+                <w:szCs w:val="28"/>
+              </w:rPr>
+            </w:pPr>
+            <w:r>
+              <w:rPr>
+                <w:b/>
+                <w:bCs/>
+                <w:sz w:val="28"/>
+                <w:szCs w:val="28"/>
+              </w:rPr>
+              <w:t>Mitigation</w:t>
+            </w:r>
+          </w:p>
+        </w:tc>
+      </w:tr>
+      <w:tr>
+        <w:trPr>
+          <w:trHeight w:val="1014"/>
+        </w:trPr>
+        <w:tc>
+          <w:tcPr>
+            <w:tcW w:w="2348" w:type="dxa"/>
+          </w:tcPr>
+          <w:p>
+            <w:pPr>
+              <w:rPr>
+                <w:sz w:val="24"/>
+                <w:szCs w:val="24"/>
+              </w:rPr>
+            </w:pPr>
+            <w:r>
+              <w:rPr>
+                <w:sz w:val="24"/>
+                <w:szCs w:val="24"/>
+              </w:rPr>
+              <w:t>(R1) System Failure</w:t>
+            </w:r>
+          </w:p>
+        </w:tc>
+        <w:tc>
+          <w:tcPr>
+            <w:tcW w:w="2348" w:type="dxa"/>
+          </w:tcPr>
+          <w:p>
+            <w:pPr>
+              <w:rPr>
+                <w:sz w:val="24"/>
+                <w:szCs w:val="24"/>
+              </w:rPr>
+            </w:pPr>
+            <w:r>
+              <w:rPr>
+                <w:sz w:val="24"/>
+                <w:szCs w:val="24"/>
+              </w:rPr>
+              <w:t>Moderate</w:t>
+            </w:r>
+          </w:p>
+        </w:tc>
+        <w:tc>
+          <w:tcPr>
+            <w:tcW w:w="2349" w:type="dxa"/>
+          </w:tcPr>
+          <w:p>
+            <w:pPr>
+              <w:rPr>
+                <w:sz w:val="24"/>
+                <w:szCs w:val="24"/>
+              </w:rPr>
+            </w:pPr>
+            <w:r>
+              <w:rPr>
+                <w:sz w:val="24"/>
+                <w:szCs w:val="24"/>
+              </w:rPr>
+              <w:t>High</w:t>
+            </w:r>
+          </w:p>
+        </w:tc>
+        <w:tc>
+          <w:tcPr>
+            <w:tcW w:w="2349" w:type="dxa"/>
+          </w:tcPr>
+          <w:p>
+            <w:pPr>
+              <w:rPr>
+                <w:sz w:val="24"/>
+                <w:szCs w:val="24"/>
+              </w:rPr>
+            </w:pPr>
+            <w:r>
+              <w:rPr>
+                <w:sz w:val="24"/>
+                <w:szCs w:val="24"/>
+              </w:rPr>
+              <w:t xml:space="preserve">Regular maintenance on website, </w:t>
+            </w:r>
+            <w:r>
+              <w:rPr>
+                <w:sz w:val="24"/>
+                <w:szCs w:val="24"/>
+              </w:rPr>
+              <w:t>and perform daily automated backups</w:t>
+            </w:r>
+          </w:p>
+        </w:tc>
+      </w:tr>
+      <w:tr>
+        <w:trPr>
+          <w:trHeight w:val="1014"/>
+        </w:trPr>
+        <w:tc>
+          <w:tcPr>
+            <w:tcW w:w="2348" w:type="dxa"/>
+          </w:tcPr>
+          <w:p>
+            <w:pPr>
+              <w:rPr>
+                <w:sz w:val="24"/>
+                <w:szCs w:val="24"/>
+              </w:rPr>
+            </w:pPr>
+            <w:r>
+              <w:rPr>
+                <w:sz w:val="24"/>
+                <w:szCs w:val="24"/>
+              </w:rPr>
+              <w:t>(R2) Data Security Breach</w:t>
+            </w:r>
+          </w:p>
+        </w:tc>
+        <w:tc>
+          <w:tcPr>
+            <w:tcW w:w="2348" w:type="dxa"/>
+          </w:tcPr>
+          <w:p>
+            <w:pPr>
+              <w:rPr>
+                <w:sz w:val="24"/>
+                <w:szCs w:val="24"/>
+              </w:rPr>
+            </w:pPr>
+            <w:r>
+              <w:rPr>
+                <w:sz w:val="24"/>
+                <w:szCs w:val="24"/>
+              </w:rPr>
+              <w:t>Low</w:t>
+            </w:r>
+          </w:p>
+        </w:tc>
+        <w:tc>
+          <w:tcPr>
+            <w:tcW w:w="2349" w:type="dxa"/>
+          </w:tcPr>
+          <w:p>
+            <w:pPr>
+              <w:rPr>
+                <w:sz w:val="24"/>
+                <w:szCs w:val="24"/>
+              </w:rPr>
+            </w:pPr>
+            <w:r>
+              <w:rPr>
+                <w:sz w:val="24"/>
+                <w:szCs w:val="24"/>
+              </w:rPr>
+              <w:t>High</w:t>
+            </w:r>
+          </w:p>
+        </w:tc>
+        <w:tc>
+          <w:tcPr>
+            <w:tcW w:w="2349" w:type="dxa"/>
+          </w:tcPr>
+          <w:p>
+            <w:pPr>
+              <w:rPr>
+                <w:sz w:val="24"/>
+                <w:szCs w:val="24"/>
+              </w:rPr>
+            </w:pPr>
+            <w:r>
+              <w:rPr>
+                <w:sz w:val="24"/>
+                <w:szCs w:val="24"/>
+              </w:rPr>
+              <w:t>Encrypt the data, secure authentication, and follow data protection guidelines such as GDPR and DPA</w:t>
+            </w:r>
+          </w:p>
+        </w:tc>
+      </w:tr>
+      <w:tr>
+        <w:trPr>
+          <w:trHeight w:val="956"/>
+        </w:trPr>
+        <w:tc>
+          <w:tcPr>
+            <w:tcW w:w="2348" w:type="dxa"/>
+          </w:tcPr>
+          <w:p>
+            <w:pPr>
+              <w:rPr>
+                <w:sz w:val="24"/>
+                <w:szCs w:val="24"/>
+              </w:rPr>
+            </w:pPr>
+            <w:r>
+              <w:rPr>
+                <w:sz w:val="24"/>
+                <w:szCs w:val="24"/>
+              </w:rPr>
+              <w:t xml:space="preserve">(R3) </w:t>
+            </w:r>
+            <w:r>
+              <w:rPr>
+                <w:sz w:val="24"/>
+                <w:szCs w:val="24"/>
+              </w:rPr>
+              <w:t>SQL Injection</w:t>
+            </w:r>
+          </w:p>
+        </w:tc>
+        <w:tc>
+          <w:tcPr>
+            <w:tcW w:w="2348" w:type="dxa"/>
+          </w:tcPr>
+          <w:p>
+            <w:pPr>
+              <w:rPr>
+                <w:sz w:val="24"/>
+                <w:szCs w:val="24"/>
+              </w:rPr>
+            </w:pPr>
+            <w:r>
+              <w:rPr>
+                <w:sz w:val="24"/>
+                <w:szCs w:val="24"/>
+              </w:rPr>
+              <w:t>Low</w:t>
+            </w:r>
+          </w:p>
+        </w:tc>
+        <w:tc>
+          <w:tcPr>
+            <w:tcW w:w="2349" w:type="dxa"/>
+          </w:tcPr>
+          <w:p>
+            <w:pPr>
+              <w:rPr>
+                <w:sz w:val="24"/>
+                <w:szCs w:val="24"/>
+              </w:rPr>
+            </w:pPr>
+            <w:r>
+              <w:rPr>
+                <w:sz w:val="24"/>
+                <w:szCs w:val="24"/>
+              </w:rPr>
+              <w:t>High</w:t>
+            </w:r>
+          </w:p>
+        </w:tc>
+        <w:tc>
+          <w:tcPr>
+            <w:tcW w:w="2349" w:type="dxa"/>
+          </w:tcPr>
+          <w:p>
+            <w:pPr>
+              <w:rPr>
+                <w:sz w:val="24"/>
+                <w:szCs w:val="24"/>
+              </w:rPr>
+            </w:pPr>
+            <w:r>
+              <w:rPr>
+                <w:sz w:val="24"/>
+                <w:szCs w:val="24"/>
+              </w:rPr>
+              <w:t xml:space="preserve">Use ASP.NET core MVC that has built in SQL protection. </w:t>
+            </w:r>
+            <w:r>
+              <w:rPr>
+                <w:sz w:val="24"/>
+                <w:szCs w:val="24"/>
+              </w:rPr>
+              <w:t>And use prepared statements and parameterized queries</w:t>
+            </w:r>
+          </w:p>
+        </w:tc>
+      </w:tr>
+      <w:tr>
+        <w:trPr>
+          <w:trHeight w:val="1014"/>
+        </w:trPr>
+        <w:tc>
+          <w:tcPr>
+            <w:tcW w:w="2348" w:type="dxa"/>
+          </w:tcPr>
+          <w:p>
+            <w:pPr>
+              <w:rPr>
+                <w:sz w:val="24"/>
+                <w:szCs w:val="24"/>
+              </w:rPr>
+            </w:pPr>
+            <w:r>
+              <w:rPr>
+                <w:sz w:val="24"/>
+                <w:szCs w:val="24"/>
+              </w:rPr>
+              <w:t>(R4) DDOS Attack</w:t>
+            </w:r>
+          </w:p>
+        </w:tc>
+        <w:tc>
+          <w:tcPr>
+            <w:tcW w:w="2348" w:type="dxa"/>
+          </w:tcPr>
+          <w:p>
+            <w:pPr>
+              <w:rPr>
+                <w:sz w:val="24"/>
+                <w:szCs w:val="24"/>
+              </w:rPr>
+            </w:pPr>
+            <w:r>
+              <w:rPr>
+                <w:sz w:val="24"/>
+                <w:szCs w:val="24"/>
+              </w:rPr>
+              <w:t>Low</w:t>
+            </w:r>
+          </w:p>
+        </w:tc>
+        <w:tc>
+          <w:tcPr>
+            <w:tcW w:w="2349" w:type="dxa"/>
+          </w:tcPr>
+          <w:p>
+            <w:pPr>
+              <w:rPr>
+                <w:sz w:val="24"/>
+                <w:szCs w:val="24"/>
+              </w:rPr>
+            </w:pPr>
+            <w:r>
+              <w:rPr>
+                <w:sz w:val="24"/>
+                <w:szCs w:val="24"/>
+              </w:rPr>
+              <w:t>High</w:t>
+            </w:r>
+          </w:p>
+        </w:tc>
+        <w:tc>
+          <w:tcPr>
+            <w:tcW w:w="2349" w:type="dxa"/>
+          </w:tcPr>
+          <w:p>
+            <w:pPr>
+              <w:rPr>
+                <w:sz w:val="24"/>
+                <w:szCs w:val="24"/>
+              </w:rPr>
+            </w:pPr>
+            <w:r>
+              <w:rPr>
+                <w:sz w:val="24"/>
+                <w:szCs w:val="24"/>
+              </w:rPr>
+              <w:t>Use Firewalls and rate limiting. Also use email verification system so fake emails can’t be used to register to bots</w:t>
+            </w:r>
+          </w:p>
+        </w:tc>
+      </w:tr>
+      <w:tr>
+        <w:trPr>
+          <w:trHeight w:val="956"/>
+        </w:trPr>
+        <w:tc>
+          <w:tcPr>
+            <w:tcW w:w="2348" w:type="dxa"/>
+          </w:tcPr>
+          <w:p>
+            <w:pPr>
+              <w:rPr>
+                <w:sz w:val="24"/>
+                <w:szCs w:val="24"/>
+              </w:rPr>
+            </w:pPr>
+            <w:r>
+              <w:rPr>
+                <w:sz w:val="24"/>
+                <w:szCs w:val="24"/>
+              </w:rPr>
+              <w:t xml:space="preserve">(R5) Brute Force to gain </w:t>
+            </w:r>
+            <w:proofErr w:type="spellStart"/>
+            <w:r>
+              <w:rPr>
+                <w:sz w:val="24"/>
+                <w:szCs w:val="24"/>
+              </w:rPr>
+              <w:t>unauthorised</w:t>
+            </w:r>
+            <w:proofErr w:type="spellEnd"/>
+            <w:r>
+              <w:rPr>
+                <w:sz w:val="24"/>
+                <w:szCs w:val="24"/>
+              </w:rPr>
+              <w:t xml:space="preserve"> access to </w:t>
+            </w:r>
+            <w:proofErr w:type="spellStart"/>
+            <w:r>
+              <w:rPr>
+                <w:sz w:val="24"/>
+                <w:szCs w:val="24"/>
+              </w:rPr>
+              <w:t>a users</w:t>
+            </w:r>
+            <w:proofErr w:type="spellEnd"/>
+            <w:r>
+              <w:rPr>
+                <w:sz w:val="24"/>
+                <w:szCs w:val="24"/>
+              </w:rPr>
+              <w:t xml:space="preserve"> account</w:t>
+            </w:r>
+          </w:p>
+        </w:tc>
+        <w:tc>
+          <w:tcPr>
+            <w:tcW w:w="2348" w:type="dxa"/>
+          </w:tcPr>
+          <w:p>
+            <w:pPr>
+              <w:rPr>
+                <w:sz w:val="24"/>
+                <w:szCs w:val="24"/>
+              </w:rPr>
+            </w:pPr>
+            <w:r>
+              <w:rPr>
+                <w:sz w:val="24"/>
+                <w:szCs w:val="24"/>
+              </w:rPr>
+              <w:t>Moderate</w:t>
+            </w:r>
+          </w:p>
+        </w:tc>
+        <w:tc>
+          <w:tcPr>
+            <w:tcW w:w="2349" w:type="dxa"/>
+          </w:tcPr>
+          <w:p>
+            <w:pPr>
+              <w:rPr>
+                <w:sz w:val="24"/>
+                <w:szCs w:val="24"/>
+              </w:rPr>
+            </w:pPr>
+            <w:r>
+              <w:rPr>
+                <w:sz w:val="24"/>
+                <w:szCs w:val="24"/>
+              </w:rPr>
+              <w:t>Significant</w:t>
+            </w:r>
+          </w:p>
+        </w:tc>
+        <w:tc>
+          <w:tcPr>
+            <w:tcW w:w="2349" w:type="dxa"/>
+          </w:tcPr>
+          <w:p>
+            <w:pPr>
+              <w:rPr>
+                <w:sz w:val="24"/>
+                <w:szCs w:val="24"/>
+              </w:rPr>
+            </w:pPr>
+            <w:r>
+              <w:rPr>
+                <w:sz w:val="24"/>
+                <w:szCs w:val="24"/>
+              </w:rPr>
+              <w:t xml:space="preserve">Implement 2 step verification system so a code will be sent to </w:t>
+            </w:r>
+            <w:proofErr w:type="spellStart"/>
+            <w:r>
+              <w:rPr>
+                <w:sz w:val="24"/>
+                <w:szCs w:val="24"/>
+              </w:rPr>
+              <w:t xml:space="preserve">a </w:t>
+            </w:r>
+            <w:proofErr w:type="gramStart"/>
+            <w:r>
+              <w:rPr>
+                <w:sz w:val="24"/>
+                <w:szCs w:val="24"/>
+              </w:rPr>
+              <w:t>users</w:t>
+            </w:r>
+            <w:proofErr w:type="spellEnd"/>
+            <w:proofErr w:type="gramEnd"/>
+            <w:r>
+              <w:rPr>
+                <w:sz w:val="24"/>
+                <w:szCs w:val="24"/>
+              </w:rPr>
+              <w:t xml:space="preserve"> phone or </w:t>
+            </w:r>
+            <w:r>
+              <w:rPr>
+                <w:sz w:val="24"/>
+                <w:szCs w:val="24"/>
+              </w:rPr>
+              <w:lastRenderedPageBreak/>
+              <w:t>email, and implement an account lockout after too many incorrect password attempts</w:t>
+            </w:r>
+          </w:p>
+        </w:tc>
+      </w:tr>
+      <w:tr>
+        <w:trPr>
+          <w:trHeight w:val="1014"/>
+        </w:trPr>
+        <w:tc>
+          <w:tcPr>
+            <w:tcW w:w="2348" w:type="dxa"/>
+          </w:tcPr>
+          <w:p>
+            <w:pPr>
+              <w:rPr>
+                <w:sz w:val="24"/>
+                <w:szCs w:val="24"/>
+              </w:rPr>
+            </w:pPr>
+            <w:r>
+              <w:rPr>
+                <w:sz w:val="24"/>
+                <w:szCs w:val="24"/>
+              </w:rPr>
+              <w:lastRenderedPageBreak/>
+              <w:t xml:space="preserve">(R6) Confusing Interface </w:t>
+            </w:r>
+          </w:p>
+        </w:tc>
+        <w:tc>
+          <w:tcPr>
+            <w:tcW w:w="2348" w:type="dxa"/>
+          </w:tcPr>
+          <w:p>
+            <w:pPr>
+              <w:rPr>
+                <w:sz w:val="24"/>
+                <w:szCs w:val="24"/>
+              </w:rPr>
+            </w:pPr>
+            <w:r>
+              <w:rPr>
+                <w:sz w:val="24"/>
+                <w:szCs w:val="24"/>
+              </w:rPr>
+              <w:t>Moderate</w:t>
+            </w:r>
+          </w:p>
+        </w:tc>
+        <w:tc>
+          <w:tcPr>
+            <w:tcW w:w="2349" w:type="dxa"/>
+          </w:tcPr>
+          <w:p>
+            <w:pPr>
+              <w:rPr>
+                <w:sz w:val="24"/>
+                <w:szCs w:val="24"/>
+              </w:rPr>
+            </w:pPr>
+            <w:r>
+              <w:rPr>
+                <w:sz w:val="24"/>
+                <w:szCs w:val="24"/>
+              </w:rPr>
+              <w:t>Significant</w:t>
+            </w:r>
+          </w:p>
+        </w:tc>
+        <w:tc>
+          <w:tcPr>
+            <w:tcW w:w="2349" w:type="dxa"/>
+          </w:tcPr>
+          <w:p>
+            <w:pPr>
+              <w:rPr>
+                <w:sz w:val="24"/>
+                <w:szCs w:val="24"/>
+              </w:rPr>
+            </w:pPr>
+            <w:r>
+              <w:rPr>
+                <w:sz w:val="24"/>
+                <w:szCs w:val="24"/>
+              </w:rPr>
+              <w:t>Do usability testing and make sure navigation is simple, clear, and easy to use</w:t>
+            </w:r>
+          </w:p>
+        </w:tc>
+      </w:tr>
+      <w:tr>
+        <w:trPr>
+          <w:trHeight w:val="956"/>
+        </w:trPr>
+        <w:tc>
+          <w:tcPr>
+            <w:tcW w:w="2348" w:type="dxa"/>
+          </w:tcPr>
+          <w:p>
+            <w:pPr>
+              <w:rPr>
+                <w:sz w:val="24"/>
+                <w:szCs w:val="24"/>
+              </w:rPr>
+            </w:pPr>
+            <w:r>
+              <w:rPr>
+                <w:sz w:val="24"/>
+                <w:szCs w:val="24"/>
+              </w:rPr>
+              <w:t>(R7)</w:t>
+            </w:r>
+            <w:r>
+              <w:rPr>
+                <w:sz w:val="24"/>
+                <w:szCs w:val="24"/>
+              </w:rPr>
+              <w:t xml:space="preserve"> Double Bookings of Rooms</w:t>
+            </w:r>
+          </w:p>
+        </w:tc>
+        <w:tc>
+          <w:tcPr>
+            <w:tcW w:w="2348" w:type="dxa"/>
+          </w:tcPr>
+          <w:p>
+            <w:pPr>
+              <w:rPr>
+                <w:sz w:val="24"/>
+                <w:szCs w:val="24"/>
+              </w:rPr>
+            </w:pPr>
+            <w:r>
+              <w:rPr>
+                <w:sz w:val="24"/>
+                <w:szCs w:val="24"/>
+              </w:rPr>
+              <w:t>Moderate</w:t>
+            </w:r>
+          </w:p>
+        </w:tc>
+        <w:tc>
+          <w:tcPr>
+            <w:tcW w:w="2349" w:type="dxa"/>
+          </w:tcPr>
+          <w:p>
+            <w:pPr>
+              <w:rPr>
+                <w:sz w:val="24"/>
+                <w:szCs w:val="24"/>
+              </w:rPr>
+            </w:pPr>
+            <w:r>
+              <w:rPr>
+                <w:sz w:val="24"/>
+                <w:szCs w:val="24"/>
+              </w:rPr>
+              <w:t>High</w:t>
+            </w:r>
+          </w:p>
+        </w:tc>
+        <w:tc>
+          <w:tcPr>
+            <w:tcW w:w="2349" w:type="dxa"/>
+          </w:tcPr>
+          <w:p>
+            <w:pPr>
+              <w:rPr>
+                <w:sz w:val="24"/>
+                <w:szCs w:val="24"/>
+              </w:rPr>
+            </w:pPr>
+            <w:r>
+              <w:rPr>
+                <w:sz w:val="24"/>
+                <w:szCs w:val="24"/>
+              </w:rPr>
+              <w:t>Use a pending-confirmation booking system and require staff approval before confirming bookings</w:t>
+            </w:r>
+          </w:p>
+        </w:tc>
+      </w:tr>
+      <w:tr>
+        <w:trPr>
+          <w:trHeight w:val="956"/>
+        </w:trPr>
+        <w:tc>
+          <w:tcPr>
+            <w:tcW w:w="2348" w:type="dxa"/>
+          </w:tcPr>
+          <w:p>
+            <w:pPr>
+              <w:rPr>
+                <w:sz w:val="24"/>
+                <w:szCs w:val="24"/>
+              </w:rPr>
+            </w:pPr>
+            <w:r>
+              <w:rPr>
+                <w:sz w:val="24"/>
+                <w:szCs w:val="24"/>
+              </w:rPr>
+              <w:t>(R8) Delayed staff confirmation of Booking requests</w:t>
+            </w:r>
+          </w:p>
+        </w:tc>
+        <w:tc>
+          <w:tcPr>
+            <w:tcW w:w="2348" w:type="dxa"/>
+          </w:tcPr>
+          <w:p>
+            <w:pPr>
+              <w:rPr>
+                <w:sz w:val="24"/>
+                <w:szCs w:val="24"/>
+              </w:rPr>
+            </w:pPr>
+            <w:r>
+              <w:rPr>
+                <w:sz w:val="24"/>
+                <w:szCs w:val="24"/>
+              </w:rPr>
+              <w:t>High</w:t>
+            </w:r>
+          </w:p>
+        </w:tc>
+        <w:tc>
+          <w:tcPr>
+            <w:tcW w:w="2349" w:type="dxa"/>
+          </w:tcPr>
+          <w:p>
+            <w:pPr>
+              <w:rPr>
+                <w:sz w:val="24"/>
+                <w:szCs w:val="24"/>
+              </w:rPr>
+            </w:pPr>
+            <w:r>
+              <w:rPr>
+                <w:sz w:val="24"/>
+                <w:szCs w:val="24"/>
+              </w:rPr>
+              <w:t>Significant</w:t>
+            </w:r>
+          </w:p>
+        </w:tc>
+        <w:tc>
+          <w:tcPr>
+            <w:tcW w:w="2349" w:type="dxa"/>
+          </w:tcPr>
+          <w:p>
+            <w:pPr>
+              <w:rPr>
+                <w:sz w:val="24"/>
+                <w:szCs w:val="24"/>
+              </w:rPr>
+            </w:pPr>
+            <w:r>
+              <w:rPr>
+                <w:sz w:val="24"/>
+                <w:szCs w:val="24"/>
+              </w:rPr>
+              <w:t>Add staff dashboards and automated alerts for new booking requests</w:t>
+            </w:r>
+          </w:p>
+        </w:tc>
+      </w:tr>
+    </w:tbl>
+    <w:p/>
+    <w:p>
+      <w:pPr>
+        <w:pStyle w:val="Heading2"/>
+      </w:pPr>
+      <w:r>
+        <w:t>Risk Matrix</w:t>
+      </w:r>
+    </w:p>
+    <w:p>
+      <w:r>
+        <w:rPr>
+          <w:noProof/>
+        </w:rPr>
+        <mc:AlternateContent>
+          <mc:Choice Requires="wps">
+            <w:drawing>
+              <wp:anchor distT="0" distB="0" distL="114300" distR="114300" simplePos="0" relativeHeight="251669504" behindDoc="0" locked="0" layoutInCell="1" allowOverlap="1" wp14:anchorId="3E7C618B" wp14:editId="065FEBEA">
+                <wp:simplePos x="0" y="0"/>
+                <wp:positionH relativeFrom="column">
+                  <wp:posOffset>-581025</wp:posOffset>
+                </wp:positionH>
+                <wp:positionV relativeFrom="paragraph">
+                  <wp:posOffset>1177290</wp:posOffset>
+                </wp:positionV>
+                <wp:extent cx="657225" cy="295275"/>
+                <wp:effectExtent l="0" t="9525" r="19050" b="19050"/>
+                <wp:wrapNone/>
+                <wp:docPr id="14" name="Rectangle 14"/>
+                <wp:cNvGraphicFramePr/>
+                <a:graphic xmlns:a="http://schemas.openxmlformats.org/drawingml/2006/main">
+                  <a:graphicData uri="http://schemas.microsoft.com/office/word/2010/wordprocessingShape">
+                    <wps:wsp>
+                      <wps:cNvSpPr/>
+                      <wps:spPr>
+                        <a:xfrm rot="16200000">
+                          <a:off x="0" y="0"/>
+                          <a:ext cx="657225" cy="295275"/>
+                        </a:xfrm>
+                        <a:prstGeom prst="rect">
+                          <a:avLst/>
+                        </a:prstGeom>
+                      </wps:spPr>
+                      <wps:style>
+                        <a:lnRef idx="2">
+                          <a:schemeClr val="accent6"/>
+                        </a:lnRef>
+                        <a:fillRef idx="1">
+                          <a:schemeClr val="lt1"/>
+                        </a:fillRef>
+                        <a:effectRef idx="0">
+                          <a:schemeClr val="accent6"/>
+                        </a:effectRef>
+                        <a:fontRef idx="minor">
+                          <a:schemeClr val="dk1"/>
+                        </a:fontRef>
+                      </wps:style>
+                      <wps:txbx>
+                        <w:txbxContent>
+                          <w:p>
+                            <w:pPr>
+                              <w:jc w:val="center"/>
+                            </w:pPr>
+                            <w:r>
+                              <w:t>Impact</w:t>
+                            </w:r>
+                          </w:p>
+                        </w:txbxContent>
+                      </wps:txbx>
+                      <wps:bodyPr rot="0" spcFirstLastPara="0" vertOverflow="overflow" horzOverflow="overflow" vert="horz" wrap="square" lIns="91440" tIns="45720" rIns="91440" bIns="45720" numCol="1" spcCol="0" rtlCol="0" fromWordArt="0" anchor="ctr" anchorCtr="0" forceAA="0" compatLnSpc="1">
+                        <a:prstTxWarp prst="textNoShape">
+                          <a:avLst/>
+                        </a:prstTxWarp>
+                        <a:noAutofit/>
+                      </wps:bodyPr>
+                    </wps:wsp>
+                  </a:graphicData>
+                </a:graphic>
+                <wp14:sizeRelH relativeFrom="margin">
+                  <wp14:pctWidth>0</wp14:pctWidth>
+                </wp14:sizeRelH>
+                <wp14:sizeRelV relativeFrom="margin">
+                  <wp14:pctHeight>0</wp14:pctHeight>
+                </wp14:sizeRelV>
+              </wp:anchor>
+            </w:drawing>
+          </mc:Choice>
+          <mc:Fallback>
+            <w:pict>
+              <v:rect w14:anchorId="3E7C618B" id="Rectangle 14" o:spid="_x0000_s1026" style="position:absolute;margin-left:-45.75pt;margin-top:92.7pt;width:51.75pt;height:23.25pt;rotation:-90;z-index:251669504;visibility:visible;mso-wrap-style:square;mso-width-percent:0;mso-height-percent:0;mso-wrap-distance-left:9pt;mso-wrap-distance-top:0;mso-wrap-distance-right:9pt;mso-wrap-distance-bottom:0;mso-position-horizontal:absolute;mso-position-horizontal-relative:text;mso-position-vertical:absolute;mso-position-vertical-relative:text;mso-width-percent:0;mso-height-percent:0;mso-width-relative:margin;mso-height-relative:margin;v-text-anchor:middle" o:gfxdata="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" fillcolor="white [3201]" strokecolor="#70ad47 [3209]" strokeweight="1pt">
+                <v:textbox>
+                  <w:txbxContent>
+                    <w:p>
+                      <w:pPr>
+                        <w:jc w:val="center"/>
+                      </w:pPr>
+                      <w:r>
+                        <w:t>Impact</w:t>
+                      </w:r>
+                    </w:p>
+                  </w:txbxContent>
+                </v:textbox>
+              </v:rect>
+            </w:pict>
+          </mc:Fallback>
+        </mc:AlternateContent>
+      </w:r>
+    </w:p>
+    <w:tbl>
+      <w:tblPr>
+        <w:tblStyle w:val="TableGrid"/>
+        <w:tblW w:w="0" w:type="auto"/>
+        <w:tblLook w:val="04A0" w:firstRow="1" w:lastRow="0" w:firstColumn="1" w:lastColumn="0" w:noHBand="0" w:noVBand="1"/>
+      </w:tblPr>
+      <w:tblGrid>
+        <w:gridCol w:w="1813"/>
+        <w:gridCol w:w="1813"/>
+        <w:gridCol w:w="1813"/>
+        <w:gridCol w:w="1813"/>
+        <w:gridCol w:w="1813"/>
+      </w:tblGrid>
+      <w:tr>
+        <w:trPr>
+          <w:trHeight w:val="734"/>
+        </w:trPr>
+        <w:tc>
+          <w:tcPr>
+            <w:tcW w:w="1813" w:type="dxa"/>
+          </w:tcPr>
+          <w:p>
+            <w:r>
+              <w:t>High</w:t>
+            </w:r>
+          </w:p>
+        </w:tc>
+        <w:tc>
+          <w:tcPr>
+            <w:tcW w:w="1813" w:type="dxa"/>
+          </w:tcPr>
+          <w:p>
+            <w:r>
+              <w:t>(R2) (R3) (R4)</w:t>
+            </w:r>
+          </w:p>
+        </w:tc>
+        <w:tc>
+          <w:tcPr>
+            <w:tcW w:w="1813" w:type="dxa"/>
+            <w:shd w:val="clear" w:color="auto" w:fill="FF0000"/>
+          </w:tcPr>
+          <w:p>
+            <w:r>
+              <w:t>(R1) (R7)</w:t>
+            </w:r>
+          </w:p>
+        </w:tc>
+        <w:tc>
+          <w:tcPr>
+            <w:tcW w:w="1813" w:type="dxa"/>
+            <w:shd w:val="clear" w:color="auto" w:fill="FF0000"/>
+          </w:tcPr>
+          <w:p/>
+        </w:tc>
+        <w:tc>
+          <w:tcPr>
+            <w:tcW w:w="1813" w:type="dxa"/>
+            <w:shd w:val="clear" w:color="auto" w:fill="FF0000"/>
+          </w:tcPr>
+          <w:p/>
+        </w:tc>
+      </w:tr>
+      <w:tr>
+        <w:trPr>
+          <w:trHeight w:val="693"/>
+        </w:trPr>
+        <w:tc>
+          <w:tcPr>
+            <w:tcW w:w="1813" w:type="dxa"/>
+          </w:tcPr>
+          <w:p>
+            <w:r>
+              <w:t>Significant</w:t>
+            </w:r>
+          </w:p>
+        </w:tc>
+        <w:tc>
+          <w:tcPr>
+            <w:tcW w:w="1813" w:type="dxa"/>
+          </w:tcPr>
+          <w:p/>
+        </w:tc>
+        <w:tc>
+          <w:tcPr>
+            <w:tcW w:w="1813" w:type="dxa"/>
+          </w:tcPr>
+          <w:p>
+            <w:r>
+              <w:t>(R5) (R6)</w:t>
+            </w:r>
+          </w:p>
+        </w:tc>
+        <w:tc>
+          <w:tcPr>
+            <w:tcW w:w="1813" w:type="dxa"/>
+          </w:tcPr>
+          <w:p/>
+        </w:tc>
+        <w:tc>
+          <w:tcPr>
+            <w:tcW w:w="1813" w:type="dxa"/>
+            <w:shd w:val="clear" w:color="auto" w:fill="FF0000"/>
+          </w:tcPr>
+          <w:p/>
+          <w:p>
+            <w:r>
+              <w:t>(R8)</w:t>
+            </w:r>
+          </w:p>
+        </w:tc>
+      </w:tr>
+      <w:tr>
+        <w:trPr>
+          <w:trHeight w:val="734"/>
+        </w:trPr>
+        <w:tc>
+          <w:tcPr>
+            <w:tcW w:w="1813" w:type="dxa"/>
+          </w:tcPr>
+          <w:p>
+            <w:r>
+              <w:t>Moderate</w:t>
+            </w:r>
+          </w:p>
+        </w:tc>
+        <w:tc>
+          <w:tcPr>
+            <w:tcW w:w="1813" w:type="dxa"/>
+          </w:tcPr>
+          <w:p/>
+        </w:tc>
+        <w:tc>
+          <w:tcPr>
+            <w:tcW w:w="1813" w:type="dxa"/>
+          </w:tcPr>
+          <w:p/>
+        </w:tc>
+        <w:tc>
+          <w:tcPr>
+            <w:tcW w:w="1813" w:type="dxa"/>
+          </w:tcPr>
+          <w:p/>
+        </w:tc>
+        <w:tc>
+          <w:tcPr>
+            <w:tcW w:w="1813" w:type="dxa"/>
+          </w:tcPr>
+          <w:p/>
+        </w:tc>
+      </w:tr>
+      <w:tr>
+        <w:trPr>
+          <w:trHeight w:val="693"/>
+        </w:trPr>
+        <w:tc>
+          <w:tcPr>
+            <w:tcW w:w="1813" w:type="dxa"/>
+          </w:tcPr>
+          <w:p>
+            <w:r>
+              <w:t>Low</w:t>
+            </w:r>
+          </w:p>
+        </w:tc>
+        <w:tc>
+          <w:tcPr>
+            <w:tcW w:w="1813" w:type="dxa"/>
+          </w:tcPr>
+          <w:p/>
+        </w:tc>
+        <w:tc>
+          <w:tcPr>
+            <w:tcW w:w="1813" w:type="dxa"/>
+          </w:tcPr>
+          <w:p/>
+        </w:tc>
+        <w:tc>
+          <w:tcPr>
+            <w:tcW w:w="1813" w:type="dxa"/>
+          </w:tcPr>
+          <w:p/>
+        </w:tc>
+        <w:tc>
+          <w:tcPr>
+            <w:tcW w:w="1813" w:type="dxa"/>
+          </w:tcPr>
+          <w:p/>
+        </w:tc>
+      </w:tr>
+      <w:tr>
+        <w:trPr>
+          <w:trHeight w:val="734"/>
+        </w:trPr>
+        <w:tc>
+          <w:tcPr>
+            <w:tcW w:w="1813" w:type="dxa"/>
+          </w:tcPr>
+          <w:p/>
+        </w:tc>
+        <w:tc>
+          <w:tcPr>
+            <w:tcW w:w="1813" w:type="dxa"/>
+          </w:tcPr>
+          <w:p>
+            <w:r>
+              <w:t>Low</w:t>
+            </w:r>
+          </w:p>
+        </w:tc>
+        <w:tc>
+          <w:tcPr>
+            <w:tcW w:w="1813" w:type="dxa"/>
+          </w:tcPr>
+          <w:p>
+            <w:r>
+              <w:t>Moderate</w:t>
+            </w:r>
+          </w:p>
+        </w:tc>
+        <w:tc>
+          <w:tcPr>
+            <w:tcW w:w="1813" w:type="dxa"/>
+          </w:tcPr>
+          <w:p>
+            <w:r>
+              <w:t>Significant</w:t>
+            </w:r>
+          </w:p>
+        </w:tc>
+        <w:tc>
+          <w:tcPr>
+            <w:tcW w:w="1813" w:type="dxa"/>
+          </w:tcPr>
+          <w:p>
+            <w:r>
+              <w:t>High</w:t>
+            </w:r>
+          </w:p>
+        </w:tc>
+      </w:tr>
+    </w:tbl>
+    <w:p>
+      <w:r>
+        <w:rPr>
+          <w:noProof/>
+        </w:rPr>
+        <mc:AlternateContent>
+          <mc:Choice Requires="wps">
+            <w:drawing>
+              <wp:anchor distT="0" distB="0" distL="114300" distR="114300" simplePos="0" relativeHeight="251668480" behindDoc="0" locked="0" layoutInCell="1" allowOverlap="1" wp14:anchorId="4DCF3C9E" wp14:editId="603B96C7">
+                <wp:simplePos x="0" y="0"/>
+                <wp:positionH relativeFrom="column">
+                  <wp:posOffset>2391410</wp:posOffset>
+                </wp:positionH>
+                <wp:positionV relativeFrom="paragraph">
+                  <wp:posOffset>62230</wp:posOffset>
+                </wp:positionV>
+                <wp:extent cx="857250" cy="304800"/>
+                <wp:effectExtent l="0" t="0" r="19050" b="19050"/>
+                <wp:wrapNone/>
+                <wp:docPr id="13" name="Rectangle 13"/>
+                <wp:cNvGraphicFramePr/>
+                <a:graphic xmlns:a="http://schemas.openxmlformats.org/drawingml/2006/main">
+                  <a:graphicData uri="http://schemas.microsoft.com/office/word/2010/wordprocessingShape">
+                    <wps:wsp>
+                      <wps:cNvSpPr/>
+                      <wps:spPr>
+                        <a:xfrm>
+                          <a:off x="0" y="0"/>
+                          <a:ext cx="857250" cy="304800"/>
+                        </a:xfrm>
+                        <a:prstGeom prst="rect">
+                          <a:avLst/>
+                        </a:prstGeom>
+                      </wps:spPr>
+                      <wps:style>
+                        <a:lnRef idx="2">
+                          <a:schemeClr val="accent6"/>
+                        </a:lnRef>
+                        <a:fillRef idx="1">
+                          <a:schemeClr val="lt1"/>
+                        </a:fillRef>
+                        <a:effectRef idx="0">
+                          <a:schemeClr val="accent6"/>
+                        </a:effectRef>
+                        <a:fontRef idx="minor">
+                          <a:schemeClr val="dk1"/>
+                        </a:fontRef>
+                      </wps:style>
+                      <wps:txbx>
+                        <w:txbxContent>
+                          <w:p>
+                            <w:pPr>
+                              <w:jc w:val="center"/>
+                            </w:pPr>
+                            <w:r>
+                              <w:t>Probability</w:t>
+                            </w:r>
+                          </w:p>
+                        </w:txbxContent>
+                      </wps:txbx>
+                      <wps:bodyPr rot="0" spcFirstLastPara="0" vertOverflow="overflow" horzOverflow="overflow" vert="horz" wrap="square" lIns="91440" tIns="45720" rIns="91440" bIns="45720" numCol="1" spcCol="0" rtlCol="0" fromWordArt="0" anchor="ctr" anchorCtr="0" forceAA="0" compatLnSpc="1">
+                        <a:prstTxWarp prst="textNoShape">
+                          <a:avLst/>
+                        </a:prstTxWarp>
+                        <a:noAutofit/>
+                      </wps:bodyPr>
+                    </wps:wsp>
+                  </a:graphicData>
+                </a:graphic>
+                <wp14:sizeRelH relativeFrom="margin">
+                  <wp14:pctWidth>0</wp14:pctWidth>
+                </wp14:sizeRelH>
+                <wp14:sizeRelV relativeFrom="margin">
+                  <wp14:pctHeight>0</wp14:pctHeight>
+                </wp14:sizeRelV>
+              </wp:anchor>
+            </w:drawing>
+          </mc:Choice>
+          <mc:Fallback>
+            <w:pict>
+              <v:rect w14:anchorId="4DCF3C9E" id="Rectangle 13" o:spid="_x0000_s1027" style="position:absolute;margin-left:188.3pt;margin-top:4.9pt;width:67.5pt;height:24pt;z-index:251668480;visibility:visible;mso-wrap-style:square;mso-width-percent:0;mso-height-percent:0;mso-wrap-distance-left:9pt;mso-wrap-distance-top:0;mso-wrap-distance-right:9pt;mso-wrap-distance-bottom:0;mso-position-horizontal:absolute;mso-position-horizontal-relative:text;mso-position-vertical:absolute;mso-position-vertical-relative:text;mso-width-percent:0;mso-height-percent:0;mso-width-relative:margin;mso-height-relative:margin;v-text-anchor:middle" o:gfxdata="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" fillcolor="white [3201]" strokecolor="#70ad47 [3209]" strokeweight="1pt">
+                <v:textbox>
+                  <w:txbxContent>
+                    <w:p>
+                      <w:pPr>
+                        <w:jc w:val="center"/>
+                      </w:pPr>
+                      <w:r>
+                        <w:t>Probability</w:t>
+                      </w:r>
+                    </w:p>
+                  </w:txbxContent>
+                </v:textbox>
+              </v:rect>
+            </w:pict>
+          </mc:Fallback>
+        </mc:AlternateContent>
+      </w:r>
+    </w:p>
+    <w:p>
+      <w:pPr>
+        <w:pStyle w:val="Heading1"/>
+      </w:pPr>
+    </w:p>
+    <w:p>
+      <w:pPr>
+        <w:pStyle w:val="Heading1"/>
+      </w:pPr>
+      <w:r>
+        <w:t>Legal and regulatory requirements</w:t>
+      </w:r>
+    </w:p>
+    <w:p>
+      <w:r>
+        <w:t xml:space="preserve">Venues attract a large variety of people; therefore, the platform must comply with the Web Content Accessibility Guidelines (WCAG) to ensure users with different disabilities can access and use the website normally and with ease. This includes features like text-to-speech, different </w:t>
+      </w:r>
+      <w:proofErr w:type="spellStart"/>
+      <w:r>
+        <w:t>colour</w:t>
+      </w:r>
+      <w:proofErr w:type="spellEnd"/>
+      <w:r>
+        <w:t xml:space="preserve"> modes, screen reader compatibility, keyboard navigation, and text resizing. This supports and helps users with </w:t>
+      </w:r>
+      <w:r>
+        <w:lastRenderedPageBreak/>
+        <w:t xml:space="preserve">different needs making the website easier to use and makes them have a better experience using the website. </w:t>
+      </w:r>
+    </w:p>
+    <w:p/>
+    <w:p>
+      <w:r>
+        <w:t xml:space="preserve">The system will fully comply with the UK General Data Protection Regulation (UK GDPR) and the Data Protection Act 2018. This ensures all personal </w:t>
+      </w:r>
+      <w:r>
+        <w:t xml:space="preserve">data </w:t>
+      </w:r>
+      <w:r>
+        <w:t>is collected and processed securely, with user consent. Users must have the ability to view, edit, or delete their data, and all information will be stored in encrypted form</w:t>
+      </w:r>
+      <w:r>
+        <w:t>; e.g., password hashing, encrypted data transfer (SSL/TLS).</w:t>
+      </w:r>
+      <w:r>
+        <w:br/>
+        <w:t xml:space="preserve">Users also have to be informed clearly on how their data is being used, stored, and protected. And this will be done through a privacy policy which’ll explain user rights, data retention policies, and how users can manage their data. </w:t>
+      </w:r>
+    </w:p>
+    <w:p>
+      <w:r>
+        <w:t>In addition, to comply with privacy regulations, the platform will implement cookies which requires users to accept or deny them (cookies are small files placed on a user’s device by a web browser when visiting a website, designed to store data for tracking, authentication, and personalization)</w:t>
+      </w:r>
+      <w:r>
+        <w:t xml:space="preserve">. This ensures lawful collection and gains consent on collecting a user’s data which complies with GDPR and DPA.  </w:t>
+      </w:r>
+    </w:p>
+    <w:p/>
+    <w:p>
+      <w:r>
+        <w:t xml:space="preserve">Clear booking policies and terms and conditions will be displayed on the website. These documents will outline the rules on room and equipment hire, cancellations, payments, and user responsibilities. This helps prevent disputes and limits legal liability for </w:t>
+      </w:r>
+      <w:proofErr w:type="spellStart"/>
+      <w:r>
+        <w:t>CityPoint</w:t>
+      </w:r>
+      <w:proofErr w:type="spellEnd"/>
+      <w:r>
+        <w:t xml:space="preserve">. And it also allows the company to enforce rules against misuse e.g., fraudulent bookings or damages. </w:t>
+      </w:r>
+      <w:r>
+        <w:t>Also, a check in the booking system for when a user books a venue that serves alcohol or has entertainment that says, “</w:t>
+      </w:r>
+      <w:r>
+        <w:t>This venue is licensed for alcohol and/or entertainment. All regulations under the Licensing Act 2003 apply. Customers must comply with venue rules.</w:t>
+      </w:r>
+      <w:r>
+        <w:t xml:space="preserve">” This will protect </w:t>
+      </w:r>
+      <w:proofErr w:type="spellStart"/>
+      <w:r>
+        <w:t>CityPoint</w:t>
+      </w:r>
+      <w:proofErr w:type="spellEnd"/>
+      <w:r>
+        <w:t xml:space="preserve"> Legally and ensures users are aware of the licensing requirements. </w:t>
+      </w:r>
+    </w:p>
+    <w:p/>
+    <w:p>
+      <w:proofErr w:type="spellStart"/>
+      <w:r>
+        <w:t>CityPoint’s</w:t>
+      </w:r>
+      <w:proofErr w:type="spellEnd"/>
+      <w:r>
+        <w:t xml:space="preserve"> online booking system has to comply with the Consumer Rights Act 2015, which protects consumers when buying a service. This means that all services offered, like room hire, equipment hire, and booking management must be provided with reasonable care and skill, and be fit for purpose. </w:t>
+      </w:r>
+      <w:proofErr w:type="gramStart"/>
+      <w:r>
+        <w:t>Therefore</w:t>
+      </w:r>
+      <w:proofErr w:type="gramEnd"/>
+      <w:r>
+        <w:t xml:space="preserve"> the rooms and equipment have to match the online descriptions, and bookings have to meet the requirements specified by the customer. </w:t>
+      </w:r>
+      <w:r>
+        <w:br/>
+        <w:t xml:space="preserve">The price of the venues also </w:t>
+      </w:r>
+      <w:proofErr w:type="gramStart"/>
+      <w:r>
+        <w:t>have</w:t>
+      </w:r>
+      <w:proofErr w:type="gramEnd"/>
+      <w:r>
+        <w:t xml:space="preserve"> to be clear and accurate information and if the venue isn’t as delivered or promised, they have a right to request a repeat performance, refund, or compensation. </w:t>
+      </w:r>
+      <w:proofErr w:type="spellStart"/>
+      <w:r>
+        <w:t>Compliance</w:t>
+      </w:r>
+      <w:r>
+        <w:t>ss</w:t>
+      </w:r>
+      <w:proofErr w:type="spellEnd"/>
+      <w:r>
+        <w:t xml:space="preserve"> with this act ensures customers are treated fairly, reduces disputes, and helps </w:t>
+      </w:r>
+      <w:proofErr w:type="spellStart"/>
+      <w:r>
+        <w:t>CityPoint</w:t>
+      </w:r>
+      <w:proofErr w:type="spellEnd"/>
+      <w:r>
+        <w:t xml:space="preserve"> maintain trust and credibility. </w:t>
+      </w:r>
+    </w:p>
     <w:sectPr>
       <w:pgSz w:w="12240" w:h="15840"/>
       <w:pgMar w:top="1440" w:right="1440" w:bottom="1440" w:left="1440" w:header="720" w:footer="720" w:gutter="0"/>
@@ -8169,15 +11244,6 @@
 </file>
 
 <file path=customXml/item1.xml><?xml version="1.0" encoding="utf-8"?>
-<?mso-contentType ?>
-<FormTemplates xmlns="http://schemas.microsoft.com/sharepoint/v3/contenttype/forms">
-  <Display>DocumentLibraryForm</Display>
-  <Edit>AssetEditForm</Edit>
-  <New>DocumentLibraryForm</New>
-</FormTemplates>
-</file>
-
-<file path=customXml/item2.xml><?xml version="1.0" encoding="utf-8"?>
 <ct:contentTypeSchema xmlns:ct="http://schemas.microsoft.com/office/2006/metadata/contentType" xmlns:ma="http://schemas.microsoft.com/office/2006/metadata/properties/metaAttributes" ct:_="" ma:_="" ma:contentTypeName="TemplateFile" ma:contentTypeID="0x0101006EDDDB5EE6D98C44930B742096920B300400F5B6D36B3EF94B4E9A635CDF2A18F5B8" ma:contentTypeVersion="72" ma:contentTypeDescription="Create a new document." ma:contentTypeScope="" ma:versionID="a23e56308344d904b51738559c3d67c9">
   <xsd:schema xmlns:xsd="http://www.w3.org/2001/XMLSchema" xmlns:xs="http://www.w3.org/2001/XMLSchema" xmlns:p="http://schemas.microsoft.com/office/2006/metadata/properties" xmlns:ns2="4873beb7-5857-4685-be1f-d57550cc96cc" targetNamespace="http://schemas.microsoft.com/office/2006/metadata/properties" ma:root="true" ma:fieldsID="cd0908cc4600e77bf5da051303e00c8d" ns2:_="">
     <xsd:import namespace="4873beb7-5857-4685-be1f-d57550cc96cc"/>
@@ -9217,6 +12283,15 @@
 </ct:contentTypeSchema>
 </file>
 
+<file path=customXml/item2.xml><?xml version="1.0" encoding="utf-8"?>
+<?mso-contentType ?>
+<FormTemplates xmlns="http://schemas.microsoft.com/sharepoint/v3/contenttype/forms">
+  <Display>DocumentLibraryForm</Display>
+  <Edit>AssetEditForm</Edit>
+  <New>DocumentLibraryForm</New>
+</FormTemplates>
+</file>
+
 <file path=customXml/item3.xml><?xml version="1.0" encoding="utf-8"?>
 <p:properties xmlns:p="http://schemas.microsoft.com/office/2006/metadata/properties" xmlns:xsi="http://www.w3.org/2001/XMLSchema-instance" xmlns:pc="http://schemas.microsoft.com/office/infopath/2007/PartnerControls">
   <documentManagement>
@@ -9354,14 +12429,6 @@
 </file>
 
 <file path=customXml/itemProps1.xml><?xml version="1.0" encoding="utf-8"?>
-<ds:datastoreItem xmlns:ds="http://schemas.openxmlformats.org/officeDocument/2006/customXml" ds:itemID="{C01C3C56-10DB-49F7-B061-44D8728D078A}">
-  <ds:schemaRefs>
-    <ds:schemaRef ds:uri="http://schemas.microsoft.com/sharepoint/v3/contenttype/forms"/>
-  </ds:schemaRefs>
-</ds:datastoreItem>
-</file>
-
-<file path=customXml/itemProps2.xml><?xml version="1.0" encoding="utf-8"?>
 <ds:datastoreItem xmlns:ds="http://schemas.openxmlformats.org/officeDocument/2006/customXml" ds:itemID="{4B3A7E92-E05A-4924-9E8A-9F6659E5855B}">
   <ds:schemaRefs>
     <ds:schemaRef ds:uri="http://schemas.microsoft.com/office/2006/metadata/contentType"/>
@@ -9379,6 +12446,14 @@
 </ds:datastoreItem>
 </file>
 
+<file path=customXml/itemProps2.xml><?xml version="1.0" encoding="utf-8"?>
+<ds:datastoreItem xmlns:ds="http://schemas.openxmlformats.org/officeDocument/2006/customXml" ds:itemID="{C01C3C56-10DB-49F7-B061-44D8728D078A}">
+  <ds:schemaRefs>
+    <ds:schemaRef ds:uri="http://schemas.microsoft.com/sharepoint/v3/contenttype/forms"/>
+  </ds:schemaRefs>
+</ds:datastoreItem>
+</file>
+
 <file path=customXml/itemProps3.xml><?xml version="1.0" encoding="utf-8"?>
 <ds:datastoreItem xmlns:ds="http://schemas.openxmlformats.org/officeDocument/2006/customXml" ds:itemID="{7FBDB1CC-CEFB-4E46-8174-1F0AA0D30B24}">
   <ds:schemaRefs>

</xml_diff>